<commit_message>
Finished with all Tasks for Crypto
</commit_message>
<xml_diff>
--- a/Crypto/Task4/SubstitutionCipher_StefanDuenser.docx
+++ b/Crypto/Task4/SubstitutionCipher_StefanDuenser.docx
@@ -105,6 +105,11 @@
     </w:p>
     <w:p>
       <w:pPr>
+        <w:pStyle w:val="ListParagraph"/>
+        <w:numPr>
+          <w:ilvl w:val="0"/>
+          <w:numId w:val="128"/>
+        </w:numPr>
         <w:rPr>
           <w:b/>
           <w:bCs/>
@@ -117,7 +122,7 @@
           <w:bCs/>
           <w:lang w:val="en-US"/>
         </w:rPr>
-        <w:t xml:space="preserve">1. Decrypt the ciphertext y = 2 using the </w:t>
+        <w:t xml:space="preserve">Decrypt the ciphertext y = 2 using the </w:t>
       </w:r>
       <w:proofErr w:type="spellStart"/>
       <w:r>
@@ -146,6 +151,56 @@
           <w:lang w:val="en-US"/>
         </w:rPr>
       </w:pPr>
+      <w:r>
+        <w:drawing>
+          <wp:inline distT="0" distB="0" distL="0" distR="0" wp14:anchorId="541E0BC6" wp14:editId="70E53417">
+            <wp:extent cx="5073650" cy="3848100"/>
+            <wp:effectExtent l="0" t="0" r="0" b="0"/>
+            <wp:docPr id="1" name="Picture 1"/>
+            <wp:cNvGraphicFramePr>
+              <a:graphicFrameLocks xmlns:a="http://schemas.openxmlformats.org/drawingml/2006/main" noChangeAspect="1"/>
+            </wp:cNvGraphicFramePr>
+            <a:graphic xmlns:a="http://schemas.openxmlformats.org/drawingml/2006/main">
+              <a:graphicData uri="http://schemas.openxmlformats.org/drawingml/2006/picture">
+                <pic:pic xmlns:pic="http://schemas.openxmlformats.org/drawingml/2006/picture">
+                  <pic:nvPicPr>
+                    <pic:cNvPr id="0" name="Picture 1"/>
+                    <pic:cNvPicPr>
+                      <a:picLocks noChangeAspect="1" noChangeArrowheads="1"/>
+                    </pic:cNvPicPr>
+                  </pic:nvPicPr>
+                  <pic:blipFill>
+                    <a:blip r:embed="rId8">
+                      <a:extLst>
+                        <a:ext uri="{28A0092B-C50C-407E-A947-70E740481C1C}">
+                          <a14:useLocalDpi xmlns:a14="http://schemas.microsoft.com/office/drawing/2010/main" val="0"/>
+                        </a:ext>
+                      </a:extLst>
+                    </a:blip>
+                    <a:srcRect/>
+                    <a:stretch>
+                      <a:fillRect/>
+                    </a:stretch>
+                  </pic:blipFill>
+                  <pic:spPr bwMode="auto">
+                    <a:xfrm>
+                      <a:off x="0" y="0"/>
+                      <a:ext cx="5073650" cy="3848100"/>
+                    </a:xfrm>
+                    <a:prstGeom prst="rect">
+                      <a:avLst/>
+                    </a:prstGeom>
+                    <a:noFill/>
+                    <a:ln>
+                      <a:noFill/>
+                    </a:ln>
+                  </pic:spPr>
+                </pic:pic>
+              </a:graphicData>
+            </a:graphic>
+          </wp:inline>
+        </w:drawing>
+      </w:r>
     </w:p>
     <w:p>
       <w:pPr>
@@ -161,11 +216,825 @@
           <w:bCs/>
           <w:lang w:val="en-US"/>
         </w:rPr>
-        <w:t>2. Verify your result by encrypting the plaintext!</w:t>
+        <w:t>d = 953</w:t>
+      </w:r>
+    </w:p>
+    <w:p>
+      <w:pPr>
+        <w:rPr>
+          <w:b/>
+          <w:bCs/>
+          <w:lang w:val="en-US"/>
+        </w:rPr>
+      </w:pPr>
+      <w:proofErr w:type="spellStart"/>
+      <w:r>
+        <w:rPr>
+          <w:b/>
+          <w:bCs/>
+          <w:lang w:val="en-US"/>
+        </w:rPr>
+        <w:t>Nachgerechnet</w:t>
+      </w:r>
+      <w:proofErr w:type="spellEnd"/>
+      <w:r>
+        <w:rPr>
+          <w:b/>
+          <w:bCs/>
+          <w:lang w:val="en-US"/>
+        </w:rPr>
+        <w:t xml:space="preserve"> </w:t>
+      </w:r>
+      <w:proofErr w:type="spellStart"/>
+      <w:r>
+        <w:rPr>
+          <w:b/>
+          <w:bCs/>
+          <w:lang w:val="en-US"/>
+        </w:rPr>
+        <w:t>mit</w:t>
+      </w:r>
+      <w:proofErr w:type="spellEnd"/>
+      <w:r>
+        <w:rPr>
+          <w:b/>
+          <w:bCs/>
+          <w:lang w:val="en-US"/>
+        </w:rPr>
+        <w:t xml:space="preserve"> </w:t>
+      </w:r>
+      <w:proofErr w:type="spellStart"/>
+      <w:r>
+        <w:rPr>
+          <w:b/>
+          <w:bCs/>
+          <w:lang w:val="en-US"/>
+        </w:rPr>
+        <w:t>Crypttool</w:t>
+      </w:r>
+      <w:proofErr w:type="spellEnd"/>
+      <w:r>
+        <w:rPr>
+          <w:b/>
+          <w:bCs/>
+          <w:lang w:val="en-US"/>
+        </w:rPr>
+        <w:t>:</w:t>
+      </w:r>
+    </w:p>
+    <w:p>
+      <w:pPr>
+        <w:rPr>
+          <w:b/>
+          <w:bCs/>
+          <w:lang w:val="en-US"/>
+        </w:rPr>
+      </w:pPr>
+      <w:r>
+        <w:rPr>
+          <w:b/>
+          <w:bCs/>
+          <w:lang w:val="en-US"/>
+        </w:rPr>
+        <w:drawing>
+          <wp:inline distT="0" distB="0" distL="0" distR="0" wp14:anchorId="5687E55B" wp14:editId="32E80836">
+            <wp:extent cx="5760720" cy="1959610"/>
+            <wp:effectExtent l="0" t="0" r="0" b="2540"/>
+            <wp:docPr id="2" name="Picture 2"/>
+            <wp:cNvGraphicFramePr>
+              <a:graphicFrameLocks xmlns:a="http://schemas.openxmlformats.org/drawingml/2006/main" noChangeAspect="1"/>
+            </wp:cNvGraphicFramePr>
+            <a:graphic xmlns:a="http://schemas.openxmlformats.org/drawingml/2006/main">
+              <a:graphicData uri="http://schemas.openxmlformats.org/drawingml/2006/picture">
+                <pic:pic xmlns:pic="http://schemas.openxmlformats.org/drawingml/2006/picture">
+                  <pic:nvPicPr>
+                    <pic:cNvPr id="1" name=""/>
+                    <pic:cNvPicPr/>
+                  </pic:nvPicPr>
+                  <pic:blipFill>
+                    <a:blip r:embed="rId9"/>
+                    <a:stretch>
+                      <a:fillRect/>
+                    </a:stretch>
+                  </pic:blipFill>
+                  <pic:spPr>
+                    <a:xfrm>
+                      <a:off x="0" y="0"/>
+                      <a:ext cx="5760720" cy="1959610"/>
+                    </a:xfrm>
+                    <a:prstGeom prst="rect">
+                      <a:avLst/>
+                    </a:prstGeom>
+                  </pic:spPr>
+                </pic:pic>
+              </a:graphicData>
+            </a:graphic>
+          </wp:inline>
+        </w:drawing>
+      </w:r>
+    </w:p>
+    <w:p>
+      <w:pPr>
+        <w:rPr>
+          <w:b/>
+          <w:bCs/>
+          <w:lang w:val="en-US"/>
+        </w:rPr>
+      </w:pPr>
+      <w:proofErr w:type="spellStart"/>
+      <w:r>
+        <w:rPr>
+          <w:b/>
+          <w:bCs/>
+          <w:lang w:val="en-US"/>
+        </w:rPr>
+        <w:lastRenderedPageBreak/>
+        <w:t>Mit</w:t>
+      </w:r>
+      <w:proofErr w:type="spellEnd"/>
+      <w:r>
+        <w:rPr>
+          <w:b/>
+          <w:bCs/>
+          <w:lang w:val="en-US"/>
+        </w:rPr>
+        <w:t xml:space="preserve"> </w:t>
+      </w:r>
+      <w:hyperlink r:id="rId10" w:history="1">
+        <w:proofErr w:type="spellStart"/>
+        <w:r>
+          <w:rPr>
+            <w:rStyle w:val="Hyperlink"/>
+            <w:b/>
+            <w:bCs/>
+            <w:lang w:val="en-US"/>
+          </w:rPr>
+          <w:t>Cryotool</w:t>
+        </w:r>
+        <w:proofErr w:type="spellEnd"/>
+      </w:hyperlink>
+      <w:r>
+        <w:rPr>
+          <w:b/>
+          <w:bCs/>
+          <w:lang w:val="en-US"/>
+        </w:rPr>
+        <w:t>:</w:t>
+      </w:r>
+    </w:p>
+    <w:p>
+      <w:pPr>
+        <w:jc w:val="center"/>
+        <w:rPr>
+          <w:rFonts w:eastAsiaTheme="minorEastAsia"/>
+          <w:b/>
+          <w:bCs/>
+          <w:lang w:val="en-US"/>
+        </w:rPr>
+      </w:pPr>
+      <w:proofErr w:type="spellStart"/>
+      <w:r>
+        <w:rPr>
+          <w:rFonts w:eastAsiaTheme="minorEastAsia"/>
+          <w:b/>
+          <w:bCs/>
+          <w:lang w:val="en-US"/>
+        </w:rPr>
+        <w:t>Verschlüsseln</w:t>
+      </w:r>
+      <w:proofErr w:type="spellEnd"/>
+      <w:r>
+        <w:rPr>
+          <w:rFonts w:eastAsiaTheme="minorEastAsia"/>
+          <w:b/>
+          <w:bCs/>
+          <w:lang w:val="en-US"/>
+        </w:rPr>
+        <w:t>:</w:t>
+      </w:r>
+    </w:p>
+    <w:p>
+      <w:pPr>
+        <w:rPr>
+          <w:b/>
+          <w:bCs/>
+          <w:lang w:val="en-US"/>
+        </w:rPr>
+      </w:pPr>
+      <m:oMathPara>
+        <m:oMath>
+          <m:r>
+            <m:rPr>
+              <m:sty m:val="bi"/>
+            </m:rPr>
+            <w:rPr>
+              <w:rFonts w:ascii="Cambria Math" w:hAnsi="Cambria Math"/>
+              <w:lang w:val="en-US"/>
+            </w:rPr>
+            <m:t>x=</m:t>
+          </m:r>
+          <m:sSup>
+            <m:sSupPr>
+              <m:ctrlPr>
+                <w:rPr>
+                  <w:rFonts w:ascii="Cambria Math" w:hAnsi="Cambria Math"/>
+                  <w:b/>
+                  <w:bCs/>
+                  <w:i/>
+                  <w:lang w:val="en-US"/>
+                </w:rPr>
+              </m:ctrlPr>
+            </m:sSupPr>
+            <m:e>
+              <m:r>
+                <m:rPr>
+                  <m:sty m:val="bi"/>
+                </m:rPr>
+                <w:rPr>
+                  <w:rFonts w:ascii="Cambria Math" w:hAnsi="Cambria Math"/>
+                  <w:lang w:val="en-US"/>
+                </w:rPr>
+                <m:t>y</m:t>
+              </m:r>
+            </m:e>
+            <m:sup>
+              <m:r>
+                <m:rPr>
+                  <m:sty m:val="bi"/>
+                </m:rPr>
+                <w:rPr>
+                  <w:rFonts w:ascii="Cambria Math" w:hAnsi="Cambria Math"/>
+                  <w:lang w:val="en-US"/>
+                </w:rPr>
+                <m:t>d</m:t>
+              </m:r>
+            </m:sup>
+          </m:sSup>
+          <m:r>
+            <m:rPr>
+              <m:sty m:val="bi"/>
+            </m:rPr>
+            <w:rPr>
+              <w:rFonts w:ascii="Cambria Math" w:hAnsi="Cambria Math"/>
+              <w:lang w:val="en-US"/>
+            </w:rPr>
+            <m:t xml:space="preserve"> mod n=</m:t>
+          </m:r>
+          <m:sSup>
+            <m:sSupPr>
+              <m:ctrlPr>
+                <w:rPr>
+                  <w:rFonts w:ascii="Cambria Math" w:hAnsi="Cambria Math"/>
+                  <w:b/>
+                  <w:bCs/>
+                  <w:i/>
+                  <w:lang w:val="en-US"/>
+                </w:rPr>
+              </m:ctrlPr>
+            </m:sSupPr>
+            <m:e>
+              <m:r>
+                <m:rPr>
+                  <m:sty m:val="bi"/>
+                </m:rPr>
+                <w:rPr>
+                  <w:rFonts w:ascii="Cambria Math" w:hAnsi="Cambria Math"/>
+                  <w:lang w:val="en-US"/>
+                </w:rPr>
+                <m:t>2</m:t>
+              </m:r>
+            </m:e>
+            <m:sup>
+              <m:r>
+                <m:rPr>
+                  <m:sty m:val="bi"/>
+                </m:rPr>
+                <w:rPr>
+                  <w:rFonts w:ascii="Cambria Math" w:hAnsi="Cambria Math"/>
+                  <w:lang w:val="en-US"/>
+                </w:rPr>
+                <m:t>953</m:t>
+              </m:r>
+            </m:sup>
+          </m:sSup>
+          <m:r>
+            <m:rPr>
+              <m:sty m:val="bi"/>
+            </m:rPr>
+            <w:rPr>
+              <w:rFonts w:ascii="Cambria Math" w:hAnsi="Cambria Math"/>
+              <w:lang w:val="en-US"/>
+            </w:rPr>
+            <m:t xml:space="preserve"> mod 1</m:t>
+          </m:r>
+          <m:r>
+            <m:rPr>
+              <m:sty m:val="bi"/>
+            </m:rPr>
+            <w:rPr>
+              <w:rFonts w:ascii="Cambria Math" w:hAnsi="Cambria Math"/>
+              <w:lang w:val="en-US"/>
+            </w:rPr>
+            <m:t>147</m:t>
+          </m:r>
+        </m:oMath>
+      </m:oMathPara>
+    </w:p>
+    <w:p>
+      <w:pPr>
+        <w:rPr>
+          <w:b/>
+          <w:bCs/>
+          <w:lang w:val="en-US"/>
+        </w:rPr>
+      </w:pPr>
+      <w:r>
+        <w:rPr>
+          <w:b/>
+          <w:bCs/>
+          <w:lang w:val="en-US"/>
+        </w:rPr>
+        <w:drawing>
+          <wp:inline distT="0" distB="0" distL="0" distR="0" wp14:anchorId="17E98457" wp14:editId="1C98E653">
+            <wp:extent cx="5760720" cy="2861310"/>
+            <wp:effectExtent l="0" t="0" r="0" b="0"/>
+            <wp:docPr id="3" name="Picture 3"/>
+            <wp:cNvGraphicFramePr>
+              <a:graphicFrameLocks xmlns:a="http://schemas.openxmlformats.org/drawingml/2006/main" noChangeAspect="1"/>
+            </wp:cNvGraphicFramePr>
+            <a:graphic xmlns:a="http://schemas.openxmlformats.org/drawingml/2006/main">
+              <a:graphicData uri="http://schemas.openxmlformats.org/drawingml/2006/picture">
+                <pic:pic xmlns:pic="http://schemas.openxmlformats.org/drawingml/2006/picture">
+                  <pic:nvPicPr>
+                    <pic:cNvPr id="1" name=""/>
+                    <pic:cNvPicPr/>
+                  </pic:nvPicPr>
+                  <pic:blipFill>
+                    <a:blip r:embed="rId11"/>
+                    <a:stretch>
+                      <a:fillRect/>
+                    </a:stretch>
+                  </pic:blipFill>
+                  <pic:spPr>
+                    <a:xfrm>
+                      <a:off x="0" y="0"/>
+                      <a:ext cx="5760720" cy="2861310"/>
+                    </a:xfrm>
+                    <a:prstGeom prst="rect">
+                      <a:avLst/>
+                    </a:prstGeom>
+                  </pic:spPr>
+                </pic:pic>
+              </a:graphicData>
+            </a:graphic>
+          </wp:inline>
+        </w:drawing>
+      </w:r>
+    </w:p>
+    <w:p>
+      <w:pPr>
+        <w:rPr>
+          <w:b/>
+          <w:bCs/>
+          <w:lang w:val="en-US"/>
+        </w:rPr>
+      </w:pPr>
+    </w:p>
+    <w:p>
+      <w:pPr>
+        <w:pStyle w:val="ListParagraph"/>
+        <w:numPr>
+          <w:ilvl w:val="0"/>
+          <w:numId w:val="128"/>
+        </w:numPr>
+        <w:rPr>
+          <w:b/>
+          <w:bCs/>
+          <w:lang w:val="en-US"/>
+        </w:rPr>
+      </w:pPr>
+      <w:r>
+        <w:rPr>
+          <w:b/>
+          <w:bCs/>
+          <w:lang w:val="en-US"/>
+        </w:rPr>
+        <w:t>Verify your result by encrypting the plaintext!</w:t>
+      </w:r>
+    </w:p>
+    <w:p>
+      <w:pPr>
+        <w:jc w:val="center"/>
+        <w:rPr>
+          <w:b/>
+          <w:bCs/>
+          <w:lang w:val="en-US"/>
+        </w:rPr>
+      </w:pPr>
+      <w:proofErr w:type="spellStart"/>
+      <w:r>
+        <w:rPr>
+          <w:b/>
+          <w:bCs/>
+          <w:lang w:val="en-US"/>
+        </w:rPr>
+        <w:t>Entschlüsseln</w:t>
+      </w:r>
+      <w:proofErr w:type="spellEnd"/>
+      <w:r>
+        <w:rPr>
+          <w:b/>
+          <w:bCs/>
+          <w:lang w:val="en-US"/>
+        </w:rPr>
+        <w:t>:</w:t>
+      </w:r>
+    </w:p>
+    <w:p>
+      <w:pPr>
+        <w:jc w:val="center"/>
+        <w:rPr>
+          <w:b/>
+          <w:bCs/>
+          <w:lang w:val="en-US"/>
+        </w:rPr>
+      </w:pPr>
+      <m:oMathPara>
+        <m:oMath>
+          <m:r>
+            <m:rPr>
+              <m:sty m:val="bi"/>
+            </m:rPr>
+            <w:rPr>
+              <w:rFonts w:ascii="Cambria Math" w:hAnsi="Cambria Math"/>
+              <w:lang w:val="en-US"/>
+            </w:rPr>
+            <m:t xml:space="preserve">y= </m:t>
+          </m:r>
+          <m:sSup>
+            <m:sSupPr>
+              <m:ctrlPr>
+                <w:rPr>
+                  <w:rFonts w:ascii="Cambria Math" w:hAnsi="Cambria Math"/>
+                  <w:b/>
+                  <w:bCs/>
+                  <w:i/>
+                  <w:lang w:val="en-US"/>
+                </w:rPr>
+              </m:ctrlPr>
+            </m:sSupPr>
+            <m:e>
+              <m:r>
+                <m:rPr>
+                  <m:sty m:val="bi"/>
+                </m:rPr>
+                <w:rPr>
+                  <w:rFonts w:ascii="Cambria Math" w:hAnsi="Cambria Math"/>
+                  <w:lang w:val="en-US"/>
+                </w:rPr>
+                <m:t>x</m:t>
+              </m:r>
+            </m:e>
+            <m:sup>
+              <m:r>
+                <m:rPr>
+                  <m:sty m:val="bi"/>
+                </m:rPr>
+                <w:rPr>
+                  <w:rFonts w:ascii="Cambria Math" w:hAnsi="Cambria Math"/>
+                  <w:lang w:val="en-US"/>
+                </w:rPr>
+                <m:t>d</m:t>
+              </m:r>
+            </m:sup>
+          </m:sSup>
+          <m:r>
+            <m:rPr>
+              <m:sty m:val="bi"/>
+            </m:rPr>
+            <w:rPr>
+              <w:rFonts w:ascii="Cambria Math" w:hAnsi="Cambria Math"/>
+              <w:lang w:val="en-US"/>
+            </w:rPr>
+            <m:t xml:space="preserve"> mod n=</m:t>
+          </m:r>
+          <m:sSup>
+            <m:sSupPr>
+              <m:ctrlPr>
+                <w:rPr>
+                  <w:rFonts w:ascii="Cambria Math" w:hAnsi="Cambria Math"/>
+                  <w:b/>
+                  <w:bCs/>
+                  <w:i/>
+                  <w:lang w:val="en-US"/>
+                </w:rPr>
+              </m:ctrlPr>
+            </m:sSupPr>
+            <m:e>
+              <m:r>
+                <m:rPr>
+                  <m:sty m:val="bi"/>
+                </m:rPr>
+                <w:rPr>
+                  <w:rFonts w:ascii="Cambria Math" w:hAnsi="Cambria Math"/>
+                  <w:lang w:val="en-US"/>
+                </w:rPr>
+                <m:t>314</m:t>
+              </m:r>
+            </m:e>
+            <m:sup>
+              <m:r>
+                <m:rPr>
+                  <m:sty m:val="bi"/>
+                </m:rPr>
+                <w:rPr>
+                  <w:rFonts w:ascii="Cambria Math" w:hAnsi="Cambria Math"/>
+                  <w:lang w:val="en-US"/>
+                </w:rPr>
+                <m:t>953</m:t>
+              </m:r>
+            </m:sup>
+          </m:sSup>
+          <m:r>
+            <m:rPr>
+              <m:sty m:val="bi"/>
+            </m:rPr>
+            <w:rPr>
+              <w:rFonts w:ascii="Cambria Math" w:hAnsi="Cambria Math"/>
+              <w:lang w:val="en-US"/>
+            </w:rPr>
+            <m:t xml:space="preserve"> mod 1147</m:t>
+          </m:r>
+        </m:oMath>
+      </m:oMathPara>
+    </w:p>
+    <w:p>
+      <w:pPr>
+        <w:rPr>
+          <w:b/>
+          <w:bCs/>
+          <w:lang w:val="en-US"/>
+        </w:rPr>
+      </w:pPr>
+      <w:r>
+        <w:rPr>
+          <w:b/>
+          <w:bCs/>
+          <w:lang w:val="en-US"/>
+        </w:rPr>
+        <w:drawing>
+          <wp:inline distT="0" distB="0" distL="0" distR="0" wp14:anchorId="3E124B09" wp14:editId="7B7E492B">
+            <wp:extent cx="5760720" cy="2877820"/>
+            <wp:effectExtent l="0" t="0" r="0" b="0"/>
+            <wp:docPr id="4" name="Picture 4"/>
+            <wp:cNvGraphicFramePr>
+              <a:graphicFrameLocks xmlns:a="http://schemas.openxmlformats.org/drawingml/2006/main" noChangeAspect="1"/>
+            </wp:cNvGraphicFramePr>
+            <a:graphic xmlns:a="http://schemas.openxmlformats.org/drawingml/2006/main">
+              <a:graphicData uri="http://schemas.openxmlformats.org/drawingml/2006/picture">
+                <pic:pic xmlns:pic="http://schemas.openxmlformats.org/drawingml/2006/picture">
+                  <pic:nvPicPr>
+                    <pic:cNvPr id="1" name=""/>
+                    <pic:cNvPicPr/>
+                  </pic:nvPicPr>
+                  <pic:blipFill>
+                    <a:blip r:embed="rId12"/>
+                    <a:stretch>
+                      <a:fillRect/>
+                    </a:stretch>
+                  </pic:blipFill>
+                  <pic:spPr>
+                    <a:xfrm>
+                      <a:off x="0" y="0"/>
+                      <a:ext cx="5760720" cy="2877820"/>
+                    </a:xfrm>
+                    <a:prstGeom prst="rect">
+                      <a:avLst/>
+                    </a:prstGeom>
+                  </pic:spPr>
+                </pic:pic>
+              </a:graphicData>
+            </a:graphic>
+          </wp:inline>
+        </w:drawing>
+      </w:r>
+    </w:p>
+    <w:p>
+      <w:pPr>
+        <w:rPr>
+          <w:b/>
+          <w:bCs/>
+          <w:lang w:val="en-US"/>
+        </w:rPr>
+      </w:pPr>
+    </w:p>
+    <w:p>
+      <w:pPr>
+        <w:rPr>
+          <w:b/>
+          <w:bCs/>
+          <w:lang w:val="en-US"/>
+        </w:rPr>
+      </w:pPr>
+      <w:r>
+        <w:rPr>
+          <w:b/>
+          <w:bCs/>
+          <w:lang w:val="en-US"/>
+        </w:rPr>
+        <w:br w:type="page"/>
+      </w:r>
+    </w:p>
+    <w:p>
+      <w:pPr>
+        <w:rPr>
+          <w:b/>
+          <w:bCs/>
+          <w:lang w:val="en-US"/>
+        </w:rPr>
+      </w:pPr>
+      <w:proofErr w:type="spellStart"/>
+      <w:r>
+        <w:rPr>
+          <w:b/>
+          <w:bCs/>
+          <w:lang w:val="en-US"/>
+        </w:rPr>
+        <w:lastRenderedPageBreak/>
+        <w:t>Mit</w:t>
+      </w:r>
+      <w:proofErr w:type="spellEnd"/>
+      <w:r>
+        <w:rPr>
+          <w:b/>
+          <w:bCs/>
+          <w:lang w:val="en-US"/>
+        </w:rPr>
+        <w:t xml:space="preserve"> </w:t>
+      </w:r>
+      <w:proofErr w:type="spellStart"/>
+      <w:r>
+        <w:rPr>
+          <w:b/>
+          <w:bCs/>
+          <w:lang w:val="en-US"/>
+        </w:rPr>
+        <w:t>anderem</w:t>
+      </w:r>
+      <w:proofErr w:type="spellEnd"/>
+      <w:r>
+        <w:rPr>
+          <w:b/>
+          <w:bCs/>
+          <w:lang w:val="en-US"/>
+        </w:rPr>
+        <w:t xml:space="preserve"> </w:t>
+      </w:r>
+      <w:hyperlink r:id="rId13" w:history="1">
+        <w:proofErr w:type="spellStart"/>
+        <w:r>
+          <w:rPr>
+            <w:rStyle w:val="Hyperlink"/>
+            <w:b/>
+            <w:bCs/>
+            <w:lang w:val="en-US"/>
+          </w:rPr>
+          <w:t>Cryptorechner</w:t>
+        </w:r>
+        <w:proofErr w:type="spellEnd"/>
+      </w:hyperlink>
+      <w:r>
+        <w:rPr>
+          <w:b/>
+          <w:bCs/>
+          <w:lang w:val="en-US"/>
+        </w:rPr>
+        <w:t>:</w:t>
+      </w:r>
+    </w:p>
+    <w:p>
+      <w:pPr>
+        <w:rPr>
+          <w:b/>
+          <w:bCs/>
+          <w:lang w:val="en-US"/>
+        </w:rPr>
+      </w:pPr>
+      <w:r>
+        <w:rPr>
+          <w:b/>
+          <w:bCs/>
+          <w:lang w:val="en-US"/>
+        </w:rPr>
+        <w:drawing>
+          <wp:inline distT="0" distB="0" distL="0" distR="0" wp14:anchorId="510880C2" wp14:editId="65CCC335">
+            <wp:extent cx="5760720" cy="5252720"/>
+            <wp:effectExtent l="0" t="0" r="0" b="5080"/>
+            <wp:docPr id="5" name="Picture 5"/>
+            <wp:cNvGraphicFramePr>
+              <a:graphicFrameLocks xmlns:a="http://schemas.openxmlformats.org/drawingml/2006/main" noChangeAspect="1"/>
+            </wp:cNvGraphicFramePr>
+            <a:graphic xmlns:a="http://schemas.openxmlformats.org/drawingml/2006/main">
+              <a:graphicData uri="http://schemas.openxmlformats.org/drawingml/2006/picture">
+                <pic:pic xmlns:pic="http://schemas.openxmlformats.org/drawingml/2006/picture">
+                  <pic:nvPicPr>
+                    <pic:cNvPr id="1" name=""/>
+                    <pic:cNvPicPr/>
+                  </pic:nvPicPr>
+                  <pic:blipFill>
+                    <a:blip r:embed="rId14"/>
+                    <a:stretch>
+                      <a:fillRect/>
+                    </a:stretch>
+                  </pic:blipFill>
+                  <pic:spPr>
+                    <a:xfrm>
+                      <a:off x="0" y="0"/>
+                      <a:ext cx="5760720" cy="5252720"/>
+                    </a:xfrm>
+                    <a:prstGeom prst="rect">
+                      <a:avLst/>
+                    </a:prstGeom>
+                  </pic:spPr>
+                </pic:pic>
+              </a:graphicData>
+            </a:graphic>
+          </wp:inline>
+        </w:drawing>
+      </w:r>
+    </w:p>
+    <w:p>
+      <w:pPr>
+        <w:rPr>
+          <w:b/>
+          <w:bCs/>
+          <w:lang w:val="en-US"/>
+        </w:rPr>
+      </w:pPr>
+    </w:p>
+    <w:p>
+      <w:pPr>
+        <w:rPr>
+          <w:b/>
+          <w:bCs/>
+          <w:lang w:val="de-DE"/>
+        </w:rPr>
+      </w:pPr>
+      <w:r>
+        <w:rPr>
+          <w:b/>
+          <w:bCs/>
+          <w:lang w:val="de-DE"/>
+        </w:rPr>
+        <w:t>Eine händische Verschlüsselung erweist sich a</w:t>
+      </w:r>
+      <w:r>
+        <w:rPr>
+          <w:b/>
+          <w:bCs/>
+          <w:lang w:val="de-DE"/>
+        </w:rPr>
+        <w:t xml:space="preserve">ls </w:t>
+      </w:r>
+      <w:proofErr w:type="spellStart"/>
+      <w:r>
+        <w:rPr>
+          <w:b/>
+          <w:bCs/>
+          <w:lang w:val="de-DE"/>
+        </w:rPr>
+        <w:t>unpraktikabel</w:t>
+      </w:r>
+      <w:proofErr w:type="spellEnd"/>
+      <w:r>
+        <w:rPr>
+          <w:b/>
+          <w:bCs/>
+          <w:lang w:val="de-DE"/>
+        </w:rPr>
+        <w:t xml:space="preserve"> aufgrund der großen Zahlen. Daher erfolgte die Verschlüsselung und Entschlüsselung über die </w:t>
+      </w:r>
+      <w:proofErr w:type="spellStart"/>
+      <w:r>
+        <w:rPr>
+          <w:b/>
+          <w:bCs/>
+          <w:lang w:val="de-DE"/>
+        </w:rPr>
+        <w:t>Cryptools</w:t>
+      </w:r>
+      <w:proofErr w:type="spellEnd"/>
+      <w:r>
+        <w:rPr>
+          <w:b/>
+          <w:bCs/>
+          <w:lang w:val="de-DE"/>
+        </w:rPr>
+        <w:t xml:space="preserve">. </w:t>
       </w:r>
     </w:p>
     <w:sectPr>
-      <w:footerReference w:type="default" r:id="rId8"/>
+      <w:footerReference w:type="default" r:id="rId15"/>
       <w:type w:val="continuous"/>
       <w:pgSz w:w="11906" w:h="16838"/>
       <w:pgMar w:top="1417" w:right="1417" w:bottom="1134" w:left="1417" w:header="708" w:footer="708" w:gutter="0"/>
@@ -1293,6 +2162,95 @@
     </w:lvl>
   </w:abstractNum>
   <w:abstractNum w:abstractNumId="9" w15:restartNumberingAfterBreak="0">
+    <w:nsid w:val="0C095C6B"/>
+    <w:multiLevelType w:val="hybridMultilevel"/>
+    <w:tmpl w:val="2C5E6E70"/>
+    <w:lvl w:ilvl="0" w:tplc="0407000F">
+      <w:start w:val="1"/>
+      <w:numFmt w:val="decimal"/>
+      <w:lvlText w:val="%1."/>
+      <w:lvlJc w:val="left"/>
+      <w:pPr>
+        <w:ind w:left="720" w:hanging="360"/>
+      </w:pPr>
+      <w:rPr>
+        <w:rFonts w:hint="default"/>
+      </w:rPr>
+    </w:lvl>
+    <w:lvl w:ilvl="1" w:tplc="04070019" w:tentative="1">
+      <w:start w:val="1"/>
+      <w:numFmt w:val="lowerLetter"/>
+      <w:lvlText w:val="%2."/>
+      <w:lvlJc w:val="left"/>
+      <w:pPr>
+        <w:ind w:left="1440" w:hanging="360"/>
+      </w:pPr>
+    </w:lvl>
+    <w:lvl w:ilvl="2" w:tplc="0407001B" w:tentative="1">
+      <w:start w:val="1"/>
+      <w:numFmt w:val="lowerRoman"/>
+      <w:lvlText w:val="%3."/>
+      <w:lvlJc w:val="right"/>
+      <w:pPr>
+        <w:ind w:left="2160" w:hanging="180"/>
+      </w:pPr>
+    </w:lvl>
+    <w:lvl w:ilvl="3" w:tplc="0407000F" w:tentative="1">
+      <w:start w:val="1"/>
+      <w:numFmt w:val="decimal"/>
+      <w:lvlText w:val="%4."/>
+      <w:lvlJc w:val="left"/>
+      <w:pPr>
+        <w:ind w:left="2880" w:hanging="360"/>
+      </w:pPr>
+    </w:lvl>
+    <w:lvl w:ilvl="4" w:tplc="04070019" w:tentative="1">
+      <w:start w:val="1"/>
+      <w:numFmt w:val="lowerLetter"/>
+      <w:lvlText w:val="%5."/>
+      <w:lvlJc w:val="left"/>
+      <w:pPr>
+        <w:ind w:left="3600" w:hanging="360"/>
+      </w:pPr>
+    </w:lvl>
+    <w:lvl w:ilvl="5" w:tplc="0407001B" w:tentative="1">
+      <w:start w:val="1"/>
+      <w:numFmt w:val="lowerRoman"/>
+      <w:lvlText w:val="%6."/>
+      <w:lvlJc w:val="right"/>
+      <w:pPr>
+        <w:ind w:left="4320" w:hanging="180"/>
+      </w:pPr>
+    </w:lvl>
+    <w:lvl w:ilvl="6" w:tplc="0407000F" w:tentative="1">
+      <w:start w:val="1"/>
+      <w:numFmt w:val="decimal"/>
+      <w:lvlText w:val="%7."/>
+      <w:lvlJc w:val="left"/>
+      <w:pPr>
+        <w:ind w:left="5040" w:hanging="360"/>
+      </w:pPr>
+    </w:lvl>
+    <w:lvl w:ilvl="7" w:tplc="04070019" w:tentative="1">
+      <w:start w:val="1"/>
+      <w:numFmt w:val="lowerLetter"/>
+      <w:lvlText w:val="%8."/>
+      <w:lvlJc w:val="left"/>
+      <w:pPr>
+        <w:ind w:left="5760" w:hanging="360"/>
+      </w:pPr>
+    </w:lvl>
+    <w:lvl w:ilvl="8" w:tplc="0407001B" w:tentative="1">
+      <w:start w:val="1"/>
+      <w:numFmt w:val="lowerRoman"/>
+      <w:lvlText w:val="%9."/>
+      <w:lvlJc w:val="right"/>
+      <w:pPr>
+        <w:ind w:left="6480" w:hanging="180"/>
+      </w:pPr>
+    </w:lvl>
+  </w:abstractNum>
+  <w:abstractNum w:abstractNumId="10" w15:restartNumberingAfterBreak="0">
     <w:nsid w:val="0C18153A"/>
     <w:multiLevelType w:val="hybridMultilevel"/>
     <w:tmpl w:val="F7C86EB0"/>
@@ -1405,7 +2363,7 @@
       </w:rPr>
     </w:lvl>
   </w:abstractNum>
-  <w:abstractNum w:abstractNumId="10" w15:restartNumberingAfterBreak="0">
+  <w:abstractNum w:abstractNumId="11" w15:restartNumberingAfterBreak="0">
     <w:nsid w:val="0CF552AC"/>
     <w:multiLevelType w:val="hybridMultilevel"/>
     <w:tmpl w:val="A8EAC55E"/>
@@ -1518,7 +2476,7 @@
       </w:rPr>
     </w:lvl>
   </w:abstractNum>
-  <w:abstractNum w:abstractNumId="11" w15:restartNumberingAfterBreak="0">
+  <w:abstractNum w:abstractNumId="12" w15:restartNumberingAfterBreak="0">
     <w:nsid w:val="0D814F41"/>
     <w:multiLevelType w:val="hybridMultilevel"/>
     <w:tmpl w:val="AC8E3D34"/>
@@ -1631,7 +2589,7 @@
       </w:rPr>
     </w:lvl>
   </w:abstractNum>
-  <w:abstractNum w:abstractNumId="12" w15:restartNumberingAfterBreak="0">
+  <w:abstractNum w:abstractNumId="13" w15:restartNumberingAfterBreak="0">
     <w:nsid w:val="0E0F0091"/>
     <w:multiLevelType w:val="hybridMultilevel"/>
     <w:tmpl w:val="C262B26A"/>
@@ -1744,7 +2702,7 @@
       </w:rPr>
     </w:lvl>
   </w:abstractNum>
-  <w:abstractNum w:abstractNumId="13" w15:restartNumberingAfterBreak="0">
+  <w:abstractNum w:abstractNumId="14" w15:restartNumberingAfterBreak="0">
     <w:nsid w:val="0E323D58"/>
     <w:multiLevelType w:val="hybridMultilevel"/>
     <w:tmpl w:val="1DEE8614"/>
@@ -1857,7 +2815,7 @@
       </w:rPr>
     </w:lvl>
   </w:abstractNum>
-  <w:abstractNum w:abstractNumId="14" w15:restartNumberingAfterBreak="0">
+  <w:abstractNum w:abstractNumId="15" w15:restartNumberingAfterBreak="0">
     <w:nsid w:val="0E772A42"/>
     <w:multiLevelType w:val="hybridMultilevel"/>
     <w:tmpl w:val="DB5E364C"/>
@@ -1970,7 +2928,7 @@
       </w:rPr>
     </w:lvl>
   </w:abstractNum>
-  <w:abstractNum w:abstractNumId="15" w15:restartNumberingAfterBreak="0">
+  <w:abstractNum w:abstractNumId="16" w15:restartNumberingAfterBreak="0">
     <w:nsid w:val="0EB2775B"/>
     <w:multiLevelType w:val="hybridMultilevel"/>
     <w:tmpl w:val="70EA36BE"/>
@@ -2083,7 +3041,7 @@
       </w:rPr>
     </w:lvl>
   </w:abstractNum>
-  <w:abstractNum w:abstractNumId="16" w15:restartNumberingAfterBreak="0">
+  <w:abstractNum w:abstractNumId="17" w15:restartNumberingAfterBreak="0">
     <w:nsid w:val="109B4EC5"/>
     <w:multiLevelType w:val="hybridMultilevel"/>
     <w:tmpl w:val="54CEF954"/>
@@ -2196,7 +3154,7 @@
       </w:rPr>
     </w:lvl>
   </w:abstractNum>
-  <w:abstractNum w:abstractNumId="17" w15:restartNumberingAfterBreak="0">
+  <w:abstractNum w:abstractNumId="18" w15:restartNumberingAfterBreak="0">
     <w:nsid w:val="118F3DA6"/>
     <w:multiLevelType w:val="hybridMultilevel"/>
     <w:tmpl w:val="8CF4F580"/>
@@ -2309,7 +3267,7 @@
       </w:rPr>
     </w:lvl>
   </w:abstractNum>
-  <w:abstractNum w:abstractNumId="18" w15:restartNumberingAfterBreak="0">
+  <w:abstractNum w:abstractNumId="19" w15:restartNumberingAfterBreak="0">
     <w:nsid w:val="13AA266F"/>
     <w:multiLevelType w:val="hybridMultilevel"/>
     <w:tmpl w:val="35B4BBB8"/>
@@ -2422,7 +3380,7 @@
       </w:rPr>
     </w:lvl>
   </w:abstractNum>
-  <w:abstractNum w:abstractNumId="19" w15:restartNumberingAfterBreak="0">
+  <w:abstractNum w:abstractNumId="20" w15:restartNumberingAfterBreak="0">
     <w:nsid w:val="14454348"/>
     <w:multiLevelType w:val="hybridMultilevel"/>
     <w:tmpl w:val="E7BCADA0"/>
@@ -2535,7 +3493,7 @@
       </w:rPr>
     </w:lvl>
   </w:abstractNum>
-  <w:abstractNum w:abstractNumId="20" w15:restartNumberingAfterBreak="0">
+  <w:abstractNum w:abstractNumId="21" w15:restartNumberingAfterBreak="0">
     <w:nsid w:val="154B0C6F"/>
     <w:multiLevelType w:val="hybridMultilevel"/>
     <w:tmpl w:val="47D89820"/>
@@ -2648,7 +3606,7 @@
       </w:rPr>
     </w:lvl>
   </w:abstractNum>
-  <w:abstractNum w:abstractNumId="21" w15:restartNumberingAfterBreak="0">
+  <w:abstractNum w:abstractNumId="22" w15:restartNumberingAfterBreak="0">
     <w:nsid w:val="156445C6"/>
     <w:multiLevelType w:val="hybridMultilevel"/>
     <w:tmpl w:val="44F6EE9E"/>
@@ -2761,7 +3719,7 @@
       </w:rPr>
     </w:lvl>
   </w:abstractNum>
-  <w:abstractNum w:abstractNumId="22" w15:restartNumberingAfterBreak="0">
+  <w:abstractNum w:abstractNumId="23" w15:restartNumberingAfterBreak="0">
     <w:nsid w:val="18A82D25"/>
     <w:multiLevelType w:val="hybridMultilevel"/>
     <w:tmpl w:val="3E6C19A8"/>
@@ -2874,7 +3832,7 @@
       </w:rPr>
     </w:lvl>
   </w:abstractNum>
-  <w:abstractNum w:abstractNumId="23" w15:restartNumberingAfterBreak="0">
+  <w:abstractNum w:abstractNumId="24" w15:restartNumberingAfterBreak="0">
     <w:nsid w:val="19C83E34"/>
     <w:multiLevelType w:val="hybridMultilevel"/>
     <w:tmpl w:val="19845E8E"/>
@@ -2987,7 +3945,7 @@
       </w:rPr>
     </w:lvl>
   </w:abstractNum>
-  <w:abstractNum w:abstractNumId="24" w15:restartNumberingAfterBreak="0">
+  <w:abstractNum w:abstractNumId="25" w15:restartNumberingAfterBreak="0">
     <w:nsid w:val="1A5B4626"/>
     <w:multiLevelType w:val="hybridMultilevel"/>
     <w:tmpl w:val="BE6E0792"/>
@@ -3100,7 +4058,7 @@
       </w:rPr>
     </w:lvl>
   </w:abstractNum>
-  <w:abstractNum w:abstractNumId="25" w15:restartNumberingAfterBreak="0">
+  <w:abstractNum w:abstractNumId="26" w15:restartNumberingAfterBreak="0">
     <w:nsid w:val="1C08187D"/>
     <w:multiLevelType w:val="hybridMultilevel"/>
     <w:tmpl w:val="5686DA4C"/>
@@ -3213,7 +4171,7 @@
       </w:rPr>
     </w:lvl>
   </w:abstractNum>
-  <w:abstractNum w:abstractNumId="26" w15:restartNumberingAfterBreak="0">
+  <w:abstractNum w:abstractNumId="27" w15:restartNumberingAfterBreak="0">
     <w:nsid w:val="1D766937"/>
     <w:multiLevelType w:val="hybridMultilevel"/>
     <w:tmpl w:val="B30207A6"/>
@@ -3326,7 +4284,7 @@
       </w:rPr>
     </w:lvl>
   </w:abstractNum>
-  <w:abstractNum w:abstractNumId="27" w15:restartNumberingAfterBreak="0">
+  <w:abstractNum w:abstractNumId="28" w15:restartNumberingAfterBreak="0">
     <w:nsid w:val="1D853EA3"/>
     <w:multiLevelType w:val="hybridMultilevel"/>
     <w:tmpl w:val="F5FA28EC"/>
@@ -3439,7 +4397,7 @@
       </w:rPr>
     </w:lvl>
   </w:abstractNum>
-  <w:abstractNum w:abstractNumId="28" w15:restartNumberingAfterBreak="0">
+  <w:abstractNum w:abstractNumId="29" w15:restartNumberingAfterBreak="0">
     <w:nsid w:val="1DE759A0"/>
     <w:multiLevelType w:val="hybridMultilevel"/>
     <w:tmpl w:val="940AEE9E"/>
@@ -3552,7 +4510,7 @@
       </w:rPr>
     </w:lvl>
   </w:abstractNum>
-  <w:abstractNum w:abstractNumId="29" w15:restartNumberingAfterBreak="0">
+  <w:abstractNum w:abstractNumId="30" w15:restartNumberingAfterBreak="0">
     <w:nsid w:val="1DFC0CE7"/>
     <w:multiLevelType w:val="hybridMultilevel"/>
     <w:tmpl w:val="9A7636A8"/>
@@ -3665,7 +4623,7 @@
       </w:rPr>
     </w:lvl>
   </w:abstractNum>
-  <w:abstractNum w:abstractNumId="30" w15:restartNumberingAfterBreak="0">
+  <w:abstractNum w:abstractNumId="31" w15:restartNumberingAfterBreak="0">
     <w:nsid w:val="1E0F6656"/>
     <w:multiLevelType w:val="hybridMultilevel"/>
     <w:tmpl w:val="D6E0FCDE"/>
@@ -3778,7 +4736,7 @@
       </w:rPr>
     </w:lvl>
   </w:abstractNum>
-  <w:abstractNum w:abstractNumId="31" w15:restartNumberingAfterBreak="0">
+  <w:abstractNum w:abstractNumId="32" w15:restartNumberingAfterBreak="0">
     <w:nsid w:val="1F094950"/>
     <w:multiLevelType w:val="hybridMultilevel"/>
     <w:tmpl w:val="AEC2CFA8"/>
@@ -3891,7 +4849,7 @@
       </w:rPr>
     </w:lvl>
   </w:abstractNum>
-  <w:abstractNum w:abstractNumId="32" w15:restartNumberingAfterBreak="0">
+  <w:abstractNum w:abstractNumId="33" w15:restartNumberingAfterBreak="0">
     <w:nsid w:val="1F3A35E8"/>
     <w:multiLevelType w:val="hybridMultilevel"/>
     <w:tmpl w:val="3ABCC4E2"/>
@@ -4004,7 +4962,7 @@
       </w:rPr>
     </w:lvl>
   </w:abstractNum>
-  <w:abstractNum w:abstractNumId="33" w15:restartNumberingAfterBreak="0">
+  <w:abstractNum w:abstractNumId="34" w15:restartNumberingAfterBreak="0">
     <w:nsid w:val="1FC92567"/>
     <w:multiLevelType w:val="hybridMultilevel"/>
     <w:tmpl w:val="3D0C48EC"/>
@@ -4117,7 +5075,7 @@
       </w:rPr>
     </w:lvl>
   </w:abstractNum>
-  <w:abstractNum w:abstractNumId="34" w15:restartNumberingAfterBreak="0">
+  <w:abstractNum w:abstractNumId="35" w15:restartNumberingAfterBreak="0">
     <w:nsid w:val="23095B09"/>
     <w:multiLevelType w:val="hybridMultilevel"/>
     <w:tmpl w:val="741A6556"/>
@@ -4230,7 +5188,7 @@
       </w:rPr>
     </w:lvl>
   </w:abstractNum>
-  <w:abstractNum w:abstractNumId="35" w15:restartNumberingAfterBreak="0">
+  <w:abstractNum w:abstractNumId="36" w15:restartNumberingAfterBreak="0">
     <w:nsid w:val="235E1231"/>
     <w:multiLevelType w:val="hybridMultilevel"/>
     <w:tmpl w:val="4B42A23A"/>
@@ -4343,7 +5301,7 @@
       </w:rPr>
     </w:lvl>
   </w:abstractNum>
-  <w:abstractNum w:abstractNumId="36" w15:restartNumberingAfterBreak="0">
+  <w:abstractNum w:abstractNumId="37" w15:restartNumberingAfterBreak="0">
     <w:nsid w:val="23F406F1"/>
     <w:multiLevelType w:val="hybridMultilevel"/>
     <w:tmpl w:val="DF30EE9C"/>
@@ -4456,7 +5414,7 @@
       </w:rPr>
     </w:lvl>
   </w:abstractNum>
-  <w:abstractNum w:abstractNumId="37" w15:restartNumberingAfterBreak="0">
+  <w:abstractNum w:abstractNumId="38" w15:restartNumberingAfterBreak="0">
     <w:nsid w:val="23F64CBF"/>
     <w:multiLevelType w:val="hybridMultilevel"/>
     <w:tmpl w:val="E42E693C"/>
@@ -4569,7 +5527,7 @@
       </w:rPr>
     </w:lvl>
   </w:abstractNum>
-  <w:abstractNum w:abstractNumId="38" w15:restartNumberingAfterBreak="0">
+  <w:abstractNum w:abstractNumId="39" w15:restartNumberingAfterBreak="0">
     <w:nsid w:val="26C22CF5"/>
     <w:multiLevelType w:val="hybridMultilevel"/>
     <w:tmpl w:val="E5A47492"/>
@@ -4682,7 +5640,7 @@
       </w:rPr>
     </w:lvl>
   </w:abstractNum>
-  <w:abstractNum w:abstractNumId="39" w15:restartNumberingAfterBreak="0">
+  <w:abstractNum w:abstractNumId="40" w15:restartNumberingAfterBreak="0">
     <w:nsid w:val="27CE421A"/>
     <w:multiLevelType w:val="hybridMultilevel"/>
     <w:tmpl w:val="59627EA2"/>
@@ -4795,7 +5753,7 @@
       </w:rPr>
     </w:lvl>
   </w:abstractNum>
-  <w:abstractNum w:abstractNumId="40" w15:restartNumberingAfterBreak="0">
+  <w:abstractNum w:abstractNumId="41" w15:restartNumberingAfterBreak="0">
     <w:nsid w:val="28080223"/>
     <w:multiLevelType w:val="hybridMultilevel"/>
     <w:tmpl w:val="486CA968"/>
@@ -4908,7 +5866,7 @@
       </w:rPr>
     </w:lvl>
   </w:abstractNum>
-  <w:abstractNum w:abstractNumId="41" w15:restartNumberingAfterBreak="0">
+  <w:abstractNum w:abstractNumId="42" w15:restartNumberingAfterBreak="0">
     <w:nsid w:val="28160171"/>
     <w:multiLevelType w:val="hybridMultilevel"/>
     <w:tmpl w:val="DA966A7A"/>
@@ -5021,7 +5979,7 @@
       </w:rPr>
     </w:lvl>
   </w:abstractNum>
-  <w:abstractNum w:abstractNumId="42" w15:restartNumberingAfterBreak="0">
+  <w:abstractNum w:abstractNumId="43" w15:restartNumberingAfterBreak="0">
     <w:nsid w:val="291B2FB6"/>
     <w:multiLevelType w:val="hybridMultilevel"/>
     <w:tmpl w:val="16B224A8"/>
@@ -5134,7 +6092,7 @@
       </w:rPr>
     </w:lvl>
   </w:abstractNum>
-  <w:abstractNum w:abstractNumId="43" w15:restartNumberingAfterBreak="0">
+  <w:abstractNum w:abstractNumId="44" w15:restartNumberingAfterBreak="0">
     <w:nsid w:val="29C70232"/>
     <w:multiLevelType w:val="hybridMultilevel"/>
     <w:tmpl w:val="E5DE27E2"/>
@@ -5247,7 +6205,7 @@
       </w:rPr>
     </w:lvl>
   </w:abstractNum>
-  <w:abstractNum w:abstractNumId="44" w15:restartNumberingAfterBreak="0">
+  <w:abstractNum w:abstractNumId="45" w15:restartNumberingAfterBreak="0">
     <w:nsid w:val="2A966E2A"/>
     <w:multiLevelType w:val="hybridMultilevel"/>
     <w:tmpl w:val="3AE48D1A"/>
@@ -5360,7 +6318,7 @@
       </w:rPr>
     </w:lvl>
   </w:abstractNum>
-  <w:abstractNum w:abstractNumId="45" w15:restartNumberingAfterBreak="0">
+  <w:abstractNum w:abstractNumId="46" w15:restartNumberingAfterBreak="0">
     <w:nsid w:val="2CA7350C"/>
     <w:multiLevelType w:val="hybridMultilevel"/>
     <w:tmpl w:val="8A602838"/>
@@ -5473,7 +6431,7 @@
       </w:rPr>
     </w:lvl>
   </w:abstractNum>
-  <w:abstractNum w:abstractNumId="46" w15:restartNumberingAfterBreak="0">
+  <w:abstractNum w:abstractNumId="47" w15:restartNumberingAfterBreak="0">
     <w:nsid w:val="2E467697"/>
     <w:multiLevelType w:val="hybridMultilevel"/>
     <w:tmpl w:val="B76E90F2"/>
@@ -5586,7 +6544,7 @@
       </w:rPr>
     </w:lvl>
   </w:abstractNum>
-  <w:abstractNum w:abstractNumId="47" w15:restartNumberingAfterBreak="0">
+  <w:abstractNum w:abstractNumId="48" w15:restartNumberingAfterBreak="0">
     <w:nsid w:val="2E4C5189"/>
     <w:multiLevelType w:val="hybridMultilevel"/>
     <w:tmpl w:val="508673F6"/>
@@ -5675,7 +6633,7 @@
       </w:pPr>
     </w:lvl>
   </w:abstractNum>
-  <w:abstractNum w:abstractNumId="48" w15:restartNumberingAfterBreak="0">
+  <w:abstractNum w:abstractNumId="49" w15:restartNumberingAfterBreak="0">
     <w:nsid w:val="2F8F3C4C"/>
     <w:multiLevelType w:val="hybridMultilevel"/>
     <w:tmpl w:val="DDD8568E"/>
@@ -5788,7 +6746,7 @@
       </w:rPr>
     </w:lvl>
   </w:abstractNum>
-  <w:abstractNum w:abstractNumId="49" w15:restartNumberingAfterBreak="0">
+  <w:abstractNum w:abstractNumId="50" w15:restartNumberingAfterBreak="0">
     <w:nsid w:val="2F940A27"/>
     <w:multiLevelType w:val="hybridMultilevel"/>
     <w:tmpl w:val="5AF2704E"/>
@@ -5901,7 +6859,7 @@
       </w:rPr>
     </w:lvl>
   </w:abstractNum>
-  <w:abstractNum w:abstractNumId="50" w15:restartNumberingAfterBreak="0">
+  <w:abstractNum w:abstractNumId="51" w15:restartNumberingAfterBreak="0">
     <w:nsid w:val="2FFD2DE0"/>
     <w:multiLevelType w:val="hybridMultilevel"/>
     <w:tmpl w:val="365CE482"/>
@@ -6014,7 +6972,7 @@
       </w:rPr>
     </w:lvl>
   </w:abstractNum>
-  <w:abstractNum w:abstractNumId="51" w15:restartNumberingAfterBreak="0">
+  <w:abstractNum w:abstractNumId="52" w15:restartNumberingAfterBreak="0">
     <w:nsid w:val="304344D2"/>
     <w:multiLevelType w:val="hybridMultilevel"/>
     <w:tmpl w:val="FC723624"/>
@@ -6127,7 +7085,7 @@
       </w:rPr>
     </w:lvl>
   </w:abstractNum>
-  <w:abstractNum w:abstractNumId="52" w15:restartNumberingAfterBreak="0">
+  <w:abstractNum w:abstractNumId="53" w15:restartNumberingAfterBreak="0">
     <w:nsid w:val="30B2527B"/>
     <w:multiLevelType w:val="hybridMultilevel"/>
     <w:tmpl w:val="D974E7EA"/>
@@ -6240,7 +7198,7 @@
       </w:rPr>
     </w:lvl>
   </w:abstractNum>
-  <w:abstractNum w:abstractNumId="53" w15:restartNumberingAfterBreak="0">
+  <w:abstractNum w:abstractNumId="54" w15:restartNumberingAfterBreak="0">
     <w:nsid w:val="30C377A4"/>
     <w:multiLevelType w:val="hybridMultilevel"/>
     <w:tmpl w:val="4694E78C"/>
@@ -6353,7 +7311,7 @@
       </w:rPr>
     </w:lvl>
   </w:abstractNum>
-  <w:abstractNum w:abstractNumId="54" w15:restartNumberingAfterBreak="0">
+  <w:abstractNum w:abstractNumId="55" w15:restartNumberingAfterBreak="0">
     <w:nsid w:val="31DF00FE"/>
     <w:multiLevelType w:val="hybridMultilevel"/>
     <w:tmpl w:val="8CC8459C"/>
@@ -6466,7 +7424,7 @@
       </w:rPr>
     </w:lvl>
   </w:abstractNum>
-  <w:abstractNum w:abstractNumId="55" w15:restartNumberingAfterBreak="0">
+  <w:abstractNum w:abstractNumId="56" w15:restartNumberingAfterBreak="0">
     <w:nsid w:val="31E609A1"/>
     <w:multiLevelType w:val="hybridMultilevel"/>
     <w:tmpl w:val="46F6BD8C"/>
@@ -6579,7 +7537,7 @@
       </w:rPr>
     </w:lvl>
   </w:abstractNum>
-  <w:abstractNum w:abstractNumId="56" w15:restartNumberingAfterBreak="0">
+  <w:abstractNum w:abstractNumId="57" w15:restartNumberingAfterBreak="0">
     <w:nsid w:val="346F423D"/>
     <w:multiLevelType w:val="hybridMultilevel"/>
     <w:tmpl w:val="9E3A9656"/>
@@ -6692,7 +7650,7 @@
       </w:rPr>
     </w:lvl>
   </w:abstractNum>
-  <w:abstractNum w:abstractNumId="57" w15:restartNumberingAfterBreak="0">
+  <w:abstractNum w:abstractNumId="58" w15:restartNumberingAfterBreak="0">
     <w:nsid w:val="34F8414C"/>
     <w:multiLevelType w:val="hybridMultilevel"/>
     <w:tmpl w:val="75B6671A"/>
@@ -6805,7 +7763,7 @@
       </w:rPr>
     </w:lvl>
   </w:abstractNum>
-  <w:abstractNum w:abstractNumId="58" w15:restartNumberingAfterBreak="0">
+  <w:abstractNum w:abstractNumId="59" w15:restartNumberingAfterBreak="0">
     <w:nsid w:val="357225C6"/>
     <w:multiLevelType w:val="hybridMultilevel"/>
     <w:tmpl w:val="2B18865C"/>
@@ -6918,7 +7876,7 @@
       </w:rPr>
     </w:lvl>
   </w:abstractNum>
-  <w:abstractNum w:abstractNumId="59" w15:restartNumberingAfterBreak="0">
+  <w:abstractNum w:abstractNumId="60" w15:restartNumberingAfterBreak="0">
     <w:nsid w:val="36372448"/>
     <w:multiLevelType w:val="hybridMultilevel"/>
     <w:tmpl w:val="093A3DDE"/>
@@ -7004,7 +7962,7 @@
       </w:pPr>
     </w:lvl>
   </w:abstractNum>
-  <w:abstractNum w:abstractNumId="60" w15:restartNumberingAfterBreak="0">
+  <w:abstractNum w:abstractNumId="61" w15:restartNumberingAfterBreak="0">
     <w:nsid w:val="36702371"/>
     <w:multiLevelType w:val="hybridMultilevel"/>
     <w:tmpl w:val="D78CC346"/>
@@ -7117,7 +8075,7 @@
       </w:rPr>
     </w:lvl>
   </w:abstractNum>
-  <w:abstractNum w:abstractNumId="61" w15:restartNumberingAfterBreak="0">
+  <w:abstractNum w:abstractNumId="62" w15:restartNumberingAfterBreak="0">
     <w:nsid w:val="36BC12C3"/>
     <w:multiLevelType w:val="hybridMultilevel"/>
     <w:tmpl w:val="F1A6EE8A"/>
@@ -7230,7 +8188,7 @@
       </w:rPr>
     </w:lvl>
   </w:abstractNum>
-  <w:abstractNum w:abstractNumId="62" w15:restartNumberingAfterBreak="0">
+  <w:abstractNum w:abstractNumId="63" w15:restartNumberingAfterBreak="0">
     <w:nsid w:val="373409A8"/>
     <w:multiLevelType w:val="hybridMultilevel"/>
     <w:tmpl w:val="9B3CBD2A"/>
@@ -7343,7 +8301,7 @@
       </w:rPr>
     </w:lvl>
   </w:abstractNum>
-  <w:abstractNum w:abstractNumId="63" w15:restartNumberingAfterBreak="0">
+  <w:abstractNum w:abstractNumId="64" w15:restartNumberingAfterBreak="0">
     <w:nsid w:val="385432D1"/>
     <w:multiLevelType w:val="hybridMultilevel"/>
     <w:tmpl w:val="94D89E96"/>
@@ -7456,7 +8414,7 @@
       </w:rPr>
     </w:lvl>
   </w:abstractNum>
-  <w:abstractNum w:abstractNumId="64" w15:restartNumberingAfterBreak="0">
+  <w:abstractNum w:abstractNumId="65" w15:restartNumberingAfterBreak="0">
     <w:nsid w:val="3A4112D1"/>
     <w:multiLevelType w:val="hybridMultilevel"/>
     <w:tmpl w:val="FDEC02EA"/>
@@ -7569,7 +8527,7 @@
       </w:rPr>
     </w:lvl>
   </w:abstractNum>
-  <w:abstractNum w:abstractNumId="65" w15:restartNumberingAfterBreak="0">
+  <w:abstractNum w:abstractNumId="66" w15:restartNumberingAfterBreak="0">
     <w:nsid w:val="3A940817"/>
     <w:multiLevelType w:val="hybridMultilevel"/>
     <w:tmpl w:val="0CAEAF1E"/>
@@ -7682,7 +8640,7 @@
       </w:rPr>
     </w:lvl>
   </w:abstractNum>
-  <w:abstractNum w:abstractNumId="66" w15:restartNumberingAfterBreak="0">
+  <w:abstractNum w:abstractNumId="67" w15:restartNumberingAfterBreak="0">
     <w:nsid w:val="3B2C57B2"/>
     <w:multiLevelType w:val="hybridMultilevel"/>
     <w:tmpl w:val="2F82D5E2"/>
@@ -7795,7 +8753,7 @@
       </w:rPr>
     </w:lvl>
   </w:abstractNum>
-  <w:abstractNum w:abstractNumId="67" w15:restartNumberingAfterBreak="0">
+  <w:abstractNum w:abstractNumId="68" w15:restartNumberingAfterBreak="0">
     <w:nsid w:val="3B8C39E6"/>
     <w:multiLevelType w:val="hybridMultilevel"/>
     <w:tmpl w:val="F2681B7E"/>
@@ -7908,7 +8866,7 @@
       </w:rPr>
     </w:lvl>
   </w:abstractNum>
-  <w:abstractNum w:abstractNumId="68" w15:restartNumberingAfterBreak="0">
+  <w:abstractNum w:abstractNumId="69" w15:restartNumberingAfterBreak="0">
     <w:nsid w:val="3C4D292F"/>
     <w:multiLevelType w:val="hybridMultilevel"/>
     <w:tmpl w:val="60668552"/>
@@ -8021,7 +8979,7 @@
       </w:rPr>
     </w:lvl>
   </w:abstractNum>
-  <w:abstractNum w:abstractNumId="69" w15:restartNumberingAfterBreak="0">
+  <w:abstractNum w:abstractNumId="70" w15:restartNumberingAfterBreak="0">
     <w:nsid w:val="3D831577"/>
     <w:multiLevelType w:val="hybridMultilevel"/>
     <w:tmpl w:val="64D229A4"/>
@@ -8134,7 +9092,7 @@
       </w:rPr>
     </w:lvl>
   </w:abstractNum>
-  <w:abstractNum w:abstractNumId="70" w15:restartNumberingAfterBreak="0">
+  <w:abstractNum w:abstractNumId="71" w15:restartNumberingAfterBreak="0">
     <w:nsid w:val="3DFC2AA6"/>
     <w:multiLevelType w:val="hybridMultilevel"/>
     <w:tmpl w:val="CA1AEE62"/>
@@ -8247,7 +9205,7 @@
       </w:rPr>
     </w:lvl>
   </w:abstractNum>
-  <w:abstractNum w:abstractNumId="71" w15:restartNumberingAfterBreak="0">
+  <w:abstractNum w:abstractNumId="72" w15:restartNumberingAfterBreak="0">
     <w:nsid w:val="3EA90DE2"/>
     <w:multiLevelType w:val="hybridMultilevel"/>
     <w:tmpl w:val="86E22448"/>
@@ -8360,7 +9318,7 @@
       </w:rPr>
     </w:lvl>
   </w:abstractNum>
-  <w:abstractNum w:abstractNumId="72" w15:restartNumberingAfterBreak="0">
+  <w:abstractNum w:abstractNumId="73" w15:restartNumberingAfterBreak="0">
     <w:nsid w:val="40890635"/>
     <w:multiLevelType w:val="hybridMultilevel"/>
     <w:tmpl w:val="808E2814"/>
@@ -8473,7 +9431,7 @@
       </w:rPr>
     </w:lvl>
   </w:abstractNum>
-  <w:abstractNum w:abstractNumId="73" w15:restartNumberingAfterBreak="0">
+  <w:abstractNum w:abstractNumId="74" w15:restartNumberingAfterBreak="0">
     <w:nsid w:val="41B15E60"/>
     <w:multiLevelType w:val="hybridMultilevel"/>
     <w:tmpl w:val="5F9662CA"/>
@@ -8586,7 +9544,7 @@
       </w:rPr>
     </w:lvl>
   </w:abstractNum>
-  <w:abstractNum w:abstractNumId="74" w15:restartNumberingAfterBreak="0">
+  <w:abstractNum w:abstractNumId="75" w15:restartNumberingAfterBreak="0">
     <w:nsid w:val="41E40AF8"/>
     <w:multiLevelType w:val="hybridMultilevel"/>
     <w:tmpl w:val="0DBC3214"/>
@@ -8699,7 +9657,7 @@
       </w:rPr>
     </w:lvl>
   </w:abstractNum>
-  <w:abstractNum w:abstractNumId="75" w15:restartNumberingAfterBreak="0">
+  <w:abstractNum w:abstractNumId="76" w15:restartNumberingAfterBreak="0">
     <w:nsid w:val="43F97674"/>
     <w:multiLevelType w:val="hybridMultilevel"/>
     <w:tmpl w:val="3EA6F39A"/>
@@ -8812,7 +9770,7 @@
       </w:rPr>
     </w:lvl>
   </w:abstractNum>
-  <w:abstractNum w:abstractNumId="76" w15:restartNumberingAfterBreak="0">
+  <w:abstractNum w:abstractNumId="77" w15:restartNumberingAfterBreak="0">
     <w:nsid w:val="442632E8"/>
     <w:multiLevelType w:val="hybridMultilevel"/>
     <w:tmpl w:val="498E2536"/>
@@ -8925,7 +9883,7 @@
       </w:rPr>
     </w:lvl>
   </w:abstractNum>
-  <w:abstractNum w:abstractNumId="77" w15:restartNumberingAfterBreak="0">
+  <w:abstractNum w:abstractNumId="78" w15:restartNumberingAfterBreak="0">
     <w:nsid w:val="44495AEF"/>
     <w:multiLevelType w:val="hybridMultilevel"/>
     <w:tmpl w:val="C2DA9908"/>
@@ -9038,7 +9996,7 @@
       </w:rPr>
     </w:lvl>
   </w:abstractNum>
-  <w:abstractNum w:abstractNumId="78" w15:restartNumberingAfterBreak="0">
+  <w:abstractNum w:abstractNumId="79" w15:restartNumberingAfterBreak="0">
     <w:nsid w:val="445369B2"/>
     <w:multiLevelType w:val="hybridMultilevel"/>
     <w:tmpl w:val="60981C3E"/>
@@ -9151,7 +10109,7 @@
       </w:rPr>
     </w:lvl>
   </w:abstractNum>
-  <w:abstractNum w:abstractNumId="79" w15:restartNumberingAfterBreak="0">
+  <w:abstractNum w:abstractNumId="80" w15:restartNumberingAfterBreak="0">
     <w:nsid w:val="46A43D67"/>
     <w:multiLevelType w:val="hybridMultilevel"/>
     <w:tmpl w:val="AC56FB0E"/>
@@ -9264,7 +10222,7 @@
       </w:rPr>
     </w:lvl>
   </w:abstractNum>
-  <w:abstractNum w:abstractNumId="80" w15:restartNumberingAfterBreak="0">
+  <w:abstractNum w:abstractNumId="81" w15:restartNumberingAfterBreak="0">
     <w:nsid w:val="49795D6D"/>
     <w:multiLevelType w:val="hybridMultilevel"/>
     <w:tmpl w:val="DFC63E22"/>
@@ -9377,7 +10335,7 @@
       </w:rPr>
     </w:lvl>
   </w:abstractNum>
-  <w:abstractNum w:abstractNumId="81" w15:restartNumberingAfterBreak="0">
+  <w:abstractNum w:abstractNumId="82" w15:restartNumberingAfterBreak="0">
     <w:nsid w:val="4AFE4633"/>
     <w:multiLevelType w:val="hybridMultilevel"/>
     <w:tmpl w:val="C68C982E"/>
@@ -9490,7 +10448,7 @@
       </w:rPr>
     </w:lvl>
   </w:abstractNum>
-  <w:abstractNum w:abstractNumId="82" w15:restartNumberingAfterBreak="0">
+  <w:abstractNum w:abstractNumId="83" w15:restartNumberingAfterBreak="0">
     <w:nsid w:val="4C86661B"/>
     <w:multiLevelType w:val="hybridMultilevel"/>
     <w:tmpl w:val="859C3E90"/>
@@ -9603,7 +10561,7 @@
       </w:rPr>
     </w:lvl>
   </w:abstractNum>
-  <w:abstractNum w:abstractNumId="83" w15:restartNumberingAfterBreak="0">
+  <w:abstractNum w:abstractNumId="84" w15:restartNumberingAfterBreak="0">
     <w:nsid w:val="4D8C4AC0"/>
     <w:multiLevelType w:val="hybridMultilevel"/>
     <w:tmpl w:val="B652108C"/>
@@ -9716,7 +10674,7 @@
       </w:rPr>
     </w:lvl>
   </w:abstractNum>
-  <w:abstractNum w:abstractNumId="84" w15:restartNumberingAfterBreak="0">
+  <w:abstractNum w:abstractNumId="85" w15:restartNumberingAfterBreak="0">
     <w:nsid w:val="4D976197"/>
     <w:multiLevelType w:val="hybridMultilevel"/>
     <w:tmpl w:val="5E82F4A6"/>
@@ -9829,7 +10787,7 @@
       </w:rPr>
     </w:lvl>
   </w:abstractNum>
-  <w:abstractNum w:abstractNumId="85" w15:restartNumberingAfterBreak="0">
+  <w:abstractNum w:abstractNumId="86" w15:restartNumberingAfterBreak="0">
     <w:nsid w:val="4F941852"/>
     <w:multiLevelType w:val="hybridMultilevel"/>
     <w:tmpl w:val="90EAF236"/>
@@ -9942,7 +10900,7 @@
       </w:rPr>
     </w:lvl>
   </w:abstractNum>
-  <w:abstractNum w:abstractNumId="86" w15:restartNumberingAfterBreak="0">
+  <w:abstractNum w:abstractNumId="87" w15:restartNumberingAfterBreak="0">
     <w:nsid w:val="50935CA2"/>
     <w:multiLevelType w:val="hybridMultilevel"/>
     <w:tmpl w:val="004CCDDA"/>
@@ -10055,7 +11013,7 @@
       </w:rPr>
     </w:lvl>
   </w:abstractNum>
-  <w:abstractNum w:abstractNumId="87" w15:restartNumberingAfterBreak="0">
+  <w:abstractNum w:abstractNumId="88" w15:restartNumberingAfterBreak="0">
     <w:nsid w:val="509C2F00"/>
     <w:multiLevelType w:val="hybridMultilevel"/>
     <w:tmpl w:val="0C86D7A8"/>
@@ -10168,7 +11126,7 @@
       </w:rPr>
     </w:lvl>
   </w:abstractNum>
-  <w:abstractNum w:abstractNumId="88" w15:restartNumberingAfterBreak="0">
+  <w:abstractNum w:abstractNumId="89" w15:restartNumberingAfterBreak="0">
     <w:nsid w:val="52066877"/>
     <w:multiLevelType w:val="hybridMultilevel"/>
     <w:tmpl w:val="B97C6982"/>
@@ -10281,7 +11239,7 @@
       </w:rPr>
     </w:lvl>
   </w:abstractNum>
-  <w:abstractNum w:abstractNumId="89" w15:restartNumberingAfterBreak="0">
+  <w:abstractNum w:abstractNumId="90" w15:restartNumberingAfterBreak="0">
     <w:nsid w:val="54AE6474"/>
     <w:multiLevelType w:val="hybridMultilevel"/>
     <w:tmpl w:val="15BC396A"/>
@@ -10394,7 +11352,7 @@
       </w:rPr>
     </w:lvl>
   </w:abstractNum>
-  <w:abstractNum w:abstractNumId="90" w15:restartNumberingAfterBreak="0">
+  <w:abstractNum w:abstractNumId="91" w15:restartNumberingAfterBreak="0">
     <w:nsid w:val="578B3AD4"/>
     <w:multiLevelType w:val="hybridMultilevel"/>
     <w:tmpl w:val="30B63FB0"/>
@@ -10507,7 +11465,7 @@
       </w:rPr>
     </w:lvl>
   </w:abstractNum>
-  <w:abstractNum w:abstractNumId="91" w15:restartNumberingAfterBreak="0">
+  <w:abstractNum w:abstractNumId="92" w15:restartNumberingAfterBreak="0">
     <w:nsid w:val="595433A5"/>
     <w:multiLevelType w:val="hybridMultilevel"/>
     <w:tmpl w:val="E2128386"/>
@@ -10620,7 +11578,7 @@
       </w:rPr>
     </w:lvl>
   </w:abstractNum>
-  <w:abstractNum w:abstractNumId="92" w15:restartNumberingAfterBreak="0">
+  <w:abstractNum w:abstractNumId="93" w15:restartNumberingAfterBreak="0">
     <w:nsid w:val="598B69ED"/>
     <w:multiLevelType w:val="hybridMultilevel"/>
     <w:tmpl w:val="E3642732"/>
@@ -10733,7 +11691,7 @@
       </w:rPr>
     </w:lvl>
   </w:abstractNum>
-  <w:abstractNum w:abstractNumId="93" w15:restartNumberingAfterBreak="0">
+  <w:abstractNum w:abstractNumId="94" w15:restartNumberingAfterBreak="0">
     <w:nsid w:val="59EA22C1"/>
     <w:multiLevelType w:val="hybridMultilevel"/>
     <w:tmpl w:val="21FE6BAA"/>
@@ -10846,7 +11804,7 @@
       </w:rPr>
     </w:lvl>
   </w:abstractNum>
-  <w:abstractNum w:abstractNumId="94" w15:restartNumberingAfterBreak="0">
+  <w:abstractNum w:abstractNumId="95" w15:restartNumberingAfterBreak="0">
     <w:nsid w:val="5A106923"/>
     <w:multiLevelType w:val="hybridMultilevel"/>
     <w:tmpl w:val="706C6F6C"/>
@@ -10959,7 +11917,7 @@
       </w:rPr>
     </w:lvl>
   </w:abstractNum>
-  <w:abstractNum w:abstractNumId="95" w15:restartNumberingAfterBreak="0">
+  <w:abstractNum w:abstractNumId="96" w15:restartNumberingAfterBreak="0">
     <w:nsid w:val="5BC55CAC"/>
     <w:multiLevelType w:val="hybridMultilevel"/>
     <w:tmpl w:val="1D7471C6"/>
@@ -11072,7 +12030,7 @@
       </w:rPr>
     </w:lvl>
   </w:abstractNum>
-  <w:abstractNum w:abstractNumId="96" w15:restartNumberingAfterBreak="0">
+  <w:abstractNum w:abstractNumId="97" w15:restartNumberingAfterBreak="0">
     <w:nsid w:val="5BEB7D82"/>
     <w:multiLevelType w:val="hybridMultilevel"/>
     <w:tmpl w:val="535A03EA"/>
@@ -11185,7 +12143,7 @@
       </w:rPr>
     </w:lvl>
   </w:abstractNum>
-  <w:abstractNum w:abstractNumId="97" w15:restartNumberingAfterBreak="0">
+  <w:abstractNum w:abstractNumId="98" w15:restartNumberingAfterBreak="0">
     <w:nsid w:val="5D9B4A9E"/>
     <w:multiLevelType w:val="hybridMultilevel"/>
     <w:tmpl w:val="82D4A2A2"/>
@@ -11298,7 +12256,7 @@
       </w:rPr>
     </w:lvl>
   </w:abstractNum>
-  <w:abstractNum w:abstractNumId="98" w15:restartNumberingAfterBreak="0">
+  <w:abstractNum w:abstractNumId="99" w15:restartNumberingAfterBreak="0">
     <w:nsid w:val="5F9A6062"/>
     <w:multiLevelType w:val="hybridMultilevel"/>
     <w:tmpl w:val="A1AA6C34"/>
@@ -11411,7 +12369,7 @@
       </w:rPr>
     </w:lvl>
   </w:abstractNum>
-  <w:abstractNum w:abstractNumId="99" w15:restartNumberingAfterBreak="0">
+  <w:abstractNum w:abstractNumId="100" w15:restartNumberingAfterBreak="0">
     <w:nsid w:val="5FF051E7"/>
     <w:multiLevelType w:val="hybridMultilevel"/>
     <w:tmpl w:val="7EF02EAE"/>
@@ -11500,7 +12458,7 @@
       </w:pPr>
     </w:lvl>
   </w:abstractNum>
-  <w:abstractNum w:abstractNumId="100" w15:restartNumberingAfterBreak="0">
+  <w:abstractNum w:abstractNumId="101" w15:restartNumberingAfterBreak="0">
     <w:nsid w:val="61AE2655"/>
     <w:multiLevelType w:val="hybridMultilevel"/>
     <w:tmpl w:val="80B2C658"/>
@@ -11613,7 +12571,7 @@
       </w:rPr>
     </w:lvl>
   </w:abstractNum>
-  <w:abstractNum w:abstractNumId="101" w15:restartNumberingAfterBreak="0">
+  <w:abstractNum w:abstractNumId="102" w15:restartNumberingAfterBreak="0">
     <w:nsid w:val="65397D9C"/>
     <w:multiLevelType w:val="hybridMultilevel"/>
     <w:tmpl w:val="497A6208"/>
@@ -11726,7 +12684,7 @@
       </w:rPr>
     </w:lvl>
   </w:abstractNum>
-  <w:abstractNum w:abstractNumId="102" w15:restartNumberingAfterBreak="0">
+  <w:abstractNum w:abstractNumId="103" w15:restartNumberingAfterBreak="0">
     <w:nsid w:val="66BA3D1B"/>
     <w:multiLevelType w:val="hybridMultilevel"/>
     <w:tmpl w:val="09A2D5AE"/>
@@ -11839,7 +12797,7 @@
       </w:rPr>
     </w:lvl>
   </w:abstractNum>
-  <w:abstractNum w:abstractNumId="103" w15:restartNumberingAfterBreak="0">
+  <w:abstractNum w:abstractNumId="104" w15:restartNumberingAfterBreak="0">
     <w:nsid w:val="693C7180"/>
     <w:multiLevelType w:val="hybridMultilevel"/>
     <w:tmpl w:val="19369058"/>
@@ -11952,7 +12910,7 @@
       </w:rPr>
     </w:lvl>
   </w:abstractNum>
-  <w:abstractNum w:abstractNumId="104" w15:restartNumberingAfterBreak="0">
+  <w:abstractNum w:abstractNumId="105" w15:restartNumberingAfterBreak="0">
     <w:nsid w:val="6B126C3C"/>
     <w:multiLevelType w:val="hybridMultilevel"/>
     <w:tmpl w:val="3328D8B8"/>
@@ -12065,7 +13023,7 @@
       </w:rPr>
     </w:lvl>
   </w:abstractNum>
-  <w:abstractNum w:abstractNumId="105" w15:restartNumberingAfterBreak="0">
+  <w:abstractNum w:abstractNumId="106" w15:restartNumberingAfterBreak="0">
     <w:nsid w:val="6BB005E7"/>
     <w:multiLevelType w:val="hybridMultilevel"/>
     <w:tmpl w:val="48B823AA"/>
@@ -12178,7 +13136,7 @@
       </w:rPr>
     </w:lvl>
   </w:abstractNum>
-  <w:abstractNum w:abstractNumId="106" w15:restartNumberingAfterBreak="0">
+  <w:abstractNum w:abstractNumId="107" w15:restartNumberingAfterBreak="0">
     <w:nsid w:val="6D203FA3"/>
     <w:multiLevelType w:val="hybridMultilevel"/>
     <w:tmpl w:val="3E906964"/>
@@ -12291,7 +13249,7 @@
       </w:rPr>
     </w:lvl>
   </w:abstractNum>
-  <w:abstractNum w:abstractNumId="107" w15:restartNumberingAfterBreak="0">
+  <w:abstractNum w:abstractNumId="108" w15:restartNumberingAfterBreak="0">
     <w:nsid w:val="6D385E7D"/>
     <w:multiLevelType w:val="hybridMultilevel"/>
     <w:tmpl w:val="E9203784"/>
@@ -12380,7 +13338,7 @@
       </w:pPr>
     </w:lvl>
   </w:abstractNum>
-  <w:abstractNum w:abstractNumId="108" w15:restartNumberingAfterBreak="0">
+  <w:abstractNum w:abstractNumId="109" w15:restartNumberingAfterBreak="0">
     <w:nsid w:val="6DDD132D"/>
     <w:multiLevelType w:val="hybridMultilevel"/>
     <w:tmpl w:val="C41AB37C"/>
@@ -12493,7 +13451,7 @@
       </w:rPr>
     </w:lvl>
   </w:abstractNum>
-  <w:abstractNum w:abstractNumId="109" w15:restartNumberingAfterBreak="0">
+  <w:abstractNum w:abstractNumId="110" w15:restartNumberingAfterBreak="0">
     <w:nsid w:val="712444D1"/>
     <w:multiLevelType w:val="hybridMultilevel"/>
     <w:tmpl w:val="7E283B66"/>
@@ -12606,7 +13564,7 @@
       </w:rPr>
     </w:lvl>
   </w:abstractNum>
-  <w:abstractNum w:abstractNumId="110" w15:restartNumberingAfterBreak="0">
+  <w:abstractNum w:abstractNumId="111" w15:restartNumberingAfterBreak="0">
     <w:nsid w:val="71482B7C"/>
     <w:multiLevelType w:val="hybridMultilevel"/>
     <w:tmpl w:val="EDC66550"/>
@@ -12719,7 +13677,7 @@
       </w:rPr>
     </w:lvl>
   </w:abstractNum>
-  <w:abstractNum w:abstractNumId="111" w15:restartNumberingAfterBreak="0">
+  <w:abstractNum w:abstractNumId="112" w15:restartNumberingAfterBreak="0">
     <w:nsid w:val="717F665E"/>
     <w:multiLevelType w:val="hybridMultilevel"/>
     <w:tmpl w:val="F7A65DD4"/>
@@ -12832,7 +13790,7 @@
       </w:rPr>
     </w:lvl>
   </w:abstractNum>
-  <w:abstractNum w:abstractNumId="112" w15:restartNumberingAfterBreak="0">
+  <w:abstractNum w:abstractNumId="113" w15:restartNumberingAfterBreak="0">
     <w:nsid w:val="717F766D"/>
     <w:multiLevelType w:val="hybridMultilevel"/>
     <w:tmpl w:val="1F401F2E"/>
@@ -12945,7 +13903,7 @@
       </w:rPr>
     </w:lvl>
   </w:abstractNum>
-  <w:abstractNum w:abstractNumId="113" w15:restartNumberingAfterBreak="0">
+  <w:abstractNum w:abstractNumId="114" w15:restartNumberingAfterBreak="0">
     <w:nsid w:val="725E5A61"/>
     <w:multiLevelType w:val="hybridMultilevel"/>
     <w:tmpl w:val="220A33FC"/>
@@ -13058,7 +14016,7 @@
       </w:rPr>
     </w:lvl>
   </w:abstractNum>
-  <w:abstractNum w:abstractNumId="114" w15:restartNumberingAfterBreak="0">
+  <w:abstractNum w:abstractNumId="115" w15:restartNumberingAfterBreak="0">
     <w:nsid w:val="736E1051"/>
     <w:multiLevelType w:val="hybridMultilevel"/>
     <w:tmpl w:val="514E7EFE"/>
@@ -13171,7 +14129,7 @@
       </w:rPr>
     </w:lvl>
   </w:abstractNum>
-  <w:abstractNum w:abstractNumId="115" w15:restartNumberingAfterBreak="0">
+  <w:abstractNum w:abstractNumId="116" w15:restartNumberingAfterBreak="0">
     <w:nsid w:val="74721225"/>
     <w:multiLevelType w:val="hybridMultilevel"/>
     <w:tmpl w:val="0174FFAA"/>
@@ -13260,7 +14218,7 @@
       </w:pPr>
     </w:lvl>
   </w:abstractNum>
-  <w:abstractNum w:abstractNumId="116" w15:restartNumberingAfterBreak="0">
+  <w:abstractNum w:abstractNumId="117" w15:restartNumberingAfterBreak="0">
     <w:nsid w:val="752B4D0E"/>
     <w:multiLevelType w:val="hybridMultilevel"/>
     <w:tmpl w:val="ABA2118C"/>
@@ -13373,7 +14331,7 @@
       </w:rPr>
     </w:lvl>
   </w:abstractNum>
-  <w:abstractNum w:abstractNumId="117" w15:restartNumberingAfterBreak="0">
+  <w:abstractNum w:abstractNumId="118" w15:restartNumberingAfterBreak="0">
     <w:nsid w:val="76A432A9"/>
     <w:multiLevelType w:val="hybridMultilevel"/>
     <w:tmpl w:val="6A3E6E70"/>
@@ -13486,7 +14444,7 @@
       </w:rPr>
     </w:lvl>
   </w:abstractNum>
-  <w:abstractNum w:abstractNumId="118" w15:restartNumberingAfterBreak="0">
+  <w:abstractNum w:abstractNumId="119" w15:restartNumberingAfterBreak="0">
     <w:nsid w:val="76D05561"/>
     <w:multiLevelType w:val="hybridMultilevel"/>
     <w:tmpl w:val="8260306A"/>
@@ -13599,7 +14557,7 @@
       </w:rPr>
     </w:lvl>
   </w:abstractNum>
-  <w:abstractNum w:abstractNumId="119" w15:restartNumberingAfterBreak="0">
+  <w:abstractNum w:abstractNumId="120" w15:restartNumberingAfterBreak="0">
     <w:nsid w:val="775D7E1C"/>
     <w:multiLevelType w:val="hybridMultilevel"/>
     <w:tmpl w:val="7858253E"/>
@@ -13712,7 +14670,7 @@
       </w:rPr>
     </w:lvl>
   </w:abstractNum>
-  <w:abstractNum w:abstractNumId="120" w15:restartNumberingAfterBreak="0">
+  <w:abstractNum w:abstractNumId="121" w15:restartNumberingAfterBreak="0">
     <w:nsid w:val="77A6628D"/>
     <w:multiLevelType w:val="hybridMultilevel"/>
     <w:tmpl w:val="FAA65746"/>
@@ -13825,7 +14783,7 @@
       </w:rPr>
     </w:lvl>
   </w:abstractNum>
-  <w:abstractNum w:abstractNumId="121" w15:restartNumberingAfterBreak="0">
+  <w:abstractNum w:abstractNumId="122" w15:restartNumberingAfterBreak="0">
     <w:nsid w:val="789A0A05"/>
     <w:multiLevelType w:val="hybridMultilevel"/>
     <w:tmpl w:val="353CCCE2"/>
@@ -13938,7 +14896,7 @@
       </w:rPr>
     </w:lvl>
   </w:abstractNum>
-  <w:abstractNum w:abstractNumId="122" w15:restartNumberingAfterBreak="0">
+  <w:abstractNum w:abstractNumId="123" w15:restartNumberingAfterBreak="0">
     <w:nsid w:val="79296747"/>
     <w:multiLevelType w:val="hybridMultilevel"/>
     <w:tmpl w:val="CA64EA3A"/>
@@ -14051,7 +15009,7 @@
       </w:rPr>
     </w:lvl>
   </w:abstractNum>
-  <w:abstractNum w:abstractNumId="123" w15:restartNumberingAfterBreak="0">
+  <w:abstractNum w:abstractNumId="124" w15:restartNumberingAfterBreak="0">
     <w:nsid w:val="7AD46D14"/>
     <w:multiLevelType w:val="hybridMultilevel"/>
     <w:tmpl w:val="25824B48"/>
@@ -14164,7 +15122,7 @@
       </w:rPr>
     </w:lvl>
   </w:abstractNum>
-  <w:abstractNum w:abstractNumId="124" w15:restartNumberingAfterBreak="0">
+  <w:abstractNum w:abstractNumId="125" w15:restartNumberingAfterBreak="0">
     <w:nsid w:val="7D1C6AE7"/>
     <w:multiLevelType w:val="hybridMultilevel"/>
     <w:tmpl w:val="D5B28B94"/>
@@ -14277,7 +15235,7 @@
       </w:rPr>
     </w:lvl>
   </w:abstractNum>
-  <w:abstractNum w:abstractNumId="125" w15:restartNumberingAfterBreak="0">
+  <w:abstractNum w:abstractNumId="126" w15:restartNumberingAfterBreak="0">
     <w:nsid w:val="7EA2718F"/>
     <w:multiLevelType w:val="hybridMultilevel"/>
     <w:tmpl w:val="99AE538A"/>
@@ -14390,7 +15348,7 @@
       </w:rPr>
     </w:lvl>
   </w:abstractNum>
-  <w:abstractNum w:abstractNumId="126" w15:restartNumberingAfterBreak="0">
+  <w:abstractNum w:abstractNumId="127" w15:restartNumberingAfterBreak="0">
     <w:nsid w:val="7F4B361D"/>
     <w:multiLevelType w:val="hybridMultilevel"/>
     <w:tmpl w:val="4C7810A4"/>
@@ -14504,385 +15462,388 @@
     </w:lvl>
   </w:abstractNum>
   <w:num w:numId="1">
+    <w:abstractNumId w:val="60"/>
+  </w:num>
+  <w:num w:numId="2">
     <w:abstractNumId w:val="59"/>
   </w:num>
-  <w:num w:numId="2">
-    <w:abstractNumId w:val="58"/>
-  </w:num>
   <w:num w:numId="3">
-    <w:abstractNumId w:val="122"/>
+    <w:abstractNumId w:val="123"/>
   </w:num>
   <w:num w:numId="4">
-    <w:abstractNumId w:val="124"/>
+    <w:abstractNumId w:val="125"/>
   </w:num>
   <w:num w:numId="5">
-    <w:abstractNumId w:val="93"/>
+    <w:abstractNumId w:val="94"/>
   </w:num>
   <w:num w:numId="6">
-    <w:abstractNumId w:val="70"/>
+    <w:abstractNumId w:val="71"/>
   </w:num>
   <w:num w:numId="7">
-    <w:abstractNumId w:val="40"/>
+    <w:abstractNumId w:val="41"/>
   </w:num>
   <w:num w:numId="8">
-    <w:abstractNumId w:val="41"/>
+    <w:abstractNumId w:val="42"/>
   </w:num>
   <w:num w:numId="9">
+    <w:abstractNumId w:val="99"/>
+  </w:num>
+  <w:num w:numId="10">
+    <w:abstractNumId w:val="49"/>
+  </w:num>
+  <w:num w:numId="11">
     <w:abstractNumId w:val="98"/>
   </w:num>
-  <w:num w:numId="10">
-    <w:abstractNumId w:val="48"/>
-  </w:num>
-  <w:num w:numId="11">
-    <w:abstractNumId w:val="97"/>
-  </w:num>
   <w:num w:numId="12">
-    <w:abstractNumId w:val="84"/>
+    <w:abstractNumId w:val="85"/>
   </w:num>
   <w:num w:numId="13">
     <w:abstractNumId w:val="0"/>
   </w:num>
   <w:num w:numId="14">
-    <w:abstractNumId w:val="83"/>
+    <w:abstractNumId w:val="84"/>
   </w:num>
   <w:num w:numId="15">
-    <w:abstractNumId w:val="20"/>
+    <w:abstractNumId w:val="21"/>
   </w:num>
   <w:num w:numId="16">
-    <w:abstractNumId w:val="17"/>
+    <w:abstractNumId w:val="18"/>
   </w:num>
   <w:num w:numId="17">
-    <w:abstractNumId w:val="85"/>
+    <w:abstractNumId w:val="86"/>
   </w:num>
   <w:num w:numId="18">
+    <w:abstractNumId w:val="38"/>
+  </w:num>
+  <w:num w:numId="19">
+    <w:abstractNumId w:val="89"/>
+  </w:num>
+  <w:num w:numId="20">
+    <w:abstractNumId w:val="62"/>
+  </w:num>
+  <w:num w:numId="21">
+    <w:abstractNumId w:val="66"/>
+  </w:num>
+  <w:num w:numId="22">
+    <w:abstractNumId w:val="126"/>
+  </w:num>
+  <w:num w:numId="23">
+    <w:abstractNumId w:val="57"/>
+  </w:num>
+  <w:num w:numId="24">
+    <w:abstractNumId w:val="64"/>
+  </w:num>
+  <w:num w:numId="25">
+    <w:abstractNumId w:val="74"/>
+  </w:num>
+  <w:num w:numId="26">
+    <w:abstractNumId w:val="23"/>
+  </w:num>
+  <w:num w:numId="27">
+    <w:abstractNumId w:val="54"/>
+  </w:num>
+  <w:num w:numId="28">
+    <w:abstractNumId w:val="40"/>
+  </w:num>
+  <w:num w:numId="29">
+    <w:abstractNumId w:val="12"/>
+  </w:num>
+  <w:num w:numId="30">
+    <w:abstractNumId w:val="70"/>
+  </w:num>
+  <w:num w:numId="31">
+    <w:abstractNumId w:val="119"/>
+  </w:num>
+  <w:num w:numId="32">
+    <w:abstractNumId w:val="73"/>
+  </w:num>
+  <w:num w:numId="33">
+    <w:abstractNumId w:val="10"/>
+  </w:num>
+  <w:num w:numId="34">
+    <w:abstractNumId w:val="15"/>
+  </w:num>
+  <w:num w:numId="35">
+    <w:abstractNumId w:val="77"/>
+  </w:num>
+  <w:num w:numId="36">
+    <w:abstractNumId w:val="107"/>
+  </w:num>
+  <w:num w:numId="37">
     <w:abstractNumId w:val="37"/>
   </w:num>
-  <w:num w:numId="19">
-    <w:abstractNumId w:val="88"/>
-  </w:num>
-  <w:num w:numId="20">
-    <w:abstractNumId w:val="61"/>
-  </w:num>
-  <w:num w:numId="21">
-    <w:abstractNumId w:val="65"/>
-  </w:num>
-  <w:num w:numId="22">
-    <w:abstractNumId w:val="125"/>
-  </w:num>
-  <w:num w:numId="23">
-    <w:abstractNumId w:val="56"/>
-  </w:num>
-  <w:num w:numId="24">
-    <w:abstractNumId w:val="63"/>
-  </w:num>
-  <w:num w:numId="25">
-    <w:abstractNumId w:val="73"/>
-  </w:num>
-  <w:num w:numId="26">
-    <w:abstractNumId w:val="22"/>
-  </w:num>
-  <w:num w:numId="27">
-    <w:abstractNumId w:val="53"/>
-  </w:num>
-  <w:num w:numId="28">
-    <w:abstractNumId w:val="39"/>
-  </w:num>
-  <w:num w:numId="29">
-    <w:abstractNumId w:val="11"/>
-  </w:num>
-  <w:num w:numId="30">
-    <w:abstractNumId w:val="69"/>
-  </w:num>
-  <w:num w:numId="31">
-    <w:abstractNumId w:val="118"/>
-  </w:num>
-  <w:num w:numId="32">
-    <w:abstractNumId w:val="72"/>
-  </w:num>
-  <w:num w:numId="33">
-    <w:abstractNumId w:val="9"/>
-  </w:num>
-  <w:num w:numId="34">
-    <w:abstractNumId w:val="14"/>
-  </w:num>
-  <w:num w:numId="35">
-    <w:abstractNumId w:val="76"/>
-  </w:num>
-  <w:num w:numId="36">
-    <w:abstractNumId w:val="106"/>
-  </w:num>
-  <w:num w:numId="37">
-    <w:abstractNumId w:val="36"/>
-  </w:num>
   <w:num w:numId="38">
-    <w:abstractNumId w:val="89"/>
+    <w:abstractNumId w:val="90"/>
   </w:num>
   <w:num w:numId="39">
-    <w:abstractNumId w:val="38"/>
+    <w:abstractNumId w:val="39"/>
   </w:num>
   <w:num w:numId="40">
     <w:abstractNumId w:val="3"/>
   </w:num>
   <w:num w:numId="41">
-    <w:abstractNumId w:val="111"/>
+    <w:abstractNumId w:val="112"/>
   </w:num>
   <w:num w:numId="42">
-    <w:abstractNumId w:val="54"/>
+    <w:abstractNumId w:val="55"/>
   </w:num>
   <w:num w:numId="43">
-    <w:abstractNumId w:val="19"/>
+    <w:abstractNumId w:val="20"/>
   </w:num>
   <w:num w:numId="44">
-    <w:abstractNumId w:val="75"/>
+    <w:abstractNumId w:val="76"/>
   </w:num>
   <w:num w:numId="45">
-    <w:abstractNumId w:val="16"/>
+    <w:abstractNumId w:val="17"/>
   </w:num>
   <w:num w:numId="46">
-    <w:abstractNumId w:val="68"/>
+    <w:abstractNumId w:val="69"/>
   </w:num>
   <w:num w:numId="47">
-    <w:abstractNumId w:val="45"/>
+    <w:abstractNumId w:val="46"/>
   </w:num>
   <w:num w:numId="48">
-    <w:abstractNumId w:val="50"/>
+    <w:abstractNumId w:val="51"/>
   </w:num>
   <w:num w:numId="49">
     <w:abstractNumId w:val="1"/>
   </w:num>
   <w:num w:numId="50">
-    <w:abstractNumId w:val="24"/>
+    <w:abstractNumId w:val="25"/>
   </w:num>
   <w:num w:numId="51">
+    <w:abstractNumId w:val="81"/>
+  </w:num>
+  <w:num w:numId="52">
+    <w:abstractNumId w:val="113"/>
+  </w:num>
+  <w:num w:numId="53">
+    <w:abstractNumId w:val="65"/>
+  </w:num>
+  <w:num w:numId="54">
+    <w:abstractNumId w:val="45"/>
+  </w:num>
+  <w:num w:numId="55">
+    <w:abstractNumId w:val="75"/>
+  </w:num>
+  <w:num w:numId="56">
+    <w:abstractNumId w:val="28"/>
+  </w:num>
+  <w:num w:numId="57">
+    <w:abstractNumId w:val="56"/>
+  </w:num>
+  <w:num w:numId="58">
+    <w:abstractNumId w:val="114"/>
+  </w:num>
+  <w:num w:numId="59">
+    <w:abstractNumId w:val="34"/>
+  </w:num>
+  <w:num w:numId="60">
+    <w:abstractNumId w:val="111"/>
+  </w:num>
+  <w:num w:numId="61">
+    <w:abstractNumId w:val="115"/>
+  </w:num>
+  <w:num w:numId="62">
+    <w:abstractNumId w:val="104"/>
+  </w:num>
+  <w:num w:numId="63">
+    <w:abstractNumId w:val="103"/>
+  </w:num>
+  <w:num w:numId="64">
+    <w:abstractNumId w:val="95"/>
+  </w:num>
+  <w:num w:numId="65">
+    <w:abstractNumId w:val="50"/>
+  </w:num>
+  <w:num w:numId="66">
+    <w:abstractNumId w:val="68"/>
+  </w:num>
+  <w:num w:numId="67">
+    <w:abstractNumId w:val="88"/>
+  </w:num>
+  <w:num w:numId="68">
+    <w:abstractNumId w:val="102"/>
+  </w:num>
+  <w:num w:numId="69">
+    <w:abstractNumId w:val="33"/>
+  </w:num>
+  <w:num w:numId="70">
+    <w:abstractNumId w:val="82"/>
+  </w:num>
+  <w:num w:numId="71">
+    <w:abstractNumId w:val="52"/>
+  </w:num>
+  <w:num w:numId="72">
+    <w:abstractNumId w:val="127"/>
+  </w:num>
+  <w:num w:numId="73">
+    <w:abstractNumId w:val="109"/>
+  </w:num>
+  <w:num w:numId="74">
+    <w:abstractNumId w:val="11"/>
+  </w:num>
+  <w:num w:numId="75">
     <w:abstractNumId w:val="80"/>
   </w:num>
-  <w:num w:numId="52">
-    <w:abstractNumId w:val="112"/>
-  </w:num>
-  <w:num w:numId="53">
-    <w:abstractNumId w:val="64"/>
-  </w:num>
-  <w:num w:numId="54">
-    <w:abstractNumId w:val="44"/>
-  </w:num>
-  <w:num w:numId="55">
-    <w:abstractNumId w:val="74"/>
-  </w:num>
-  <w:num w:numId="56">
-    <w:abstractNumId w:val="27"/>
-  </w:num>
-  <w:num w:numId="57">
-    <w:abstractNumId w:val="55"/>
-  </w:num>
-  <w:num w:numId="58">
-    <w:abstractNumId w:val="113"/>
-  </w:num>
-  <w:num w:numId="59">
-    <w:abstractNumId w:val="33"/>
-  </w:num>
-  <w:num w:numId="60">
-    <w:abstractNumId w:val="110"/>
-  </w:num>
-  <w:num w:numId="61">
-    <w:abstractNumId w:val="114"/>
-  </w:num>
-  <w:num w:numId="62">
-    <w:abstractNumId w:val="103"/>
-  </w:num>
-  <w:num w:numId="63">
-    <w:abstractNumId w:val="102"/>
-  </w:num>
-  <w:num w:numId="64">
-    <w:abstractNumId w:val="94"/>
-  </w:num>
-  <w:num w:numId="65">
-    <w:abstractNumId w:val="49"/>
-  </w:num>
-  <w:num w:numId="66">
-    <w:abstractNumId w:val="67"/>
-  </w:num>
-  <w:num w:numId="67">
-    <w:abstractNumId w:val="87"/>
-  </w:num>
-  <w:num w:numId="68">
-    <w:abstractNumId w:val="101"/>
-  </w:num>
-  <w:num w:numId="69">
-    <w:abstractNumId w:val="32"/>
-  </w:num>
-  <w:num w:numId="70">
-    <w:abstractNumId w:val="81"/>
-  </w:num>
-  <w:num w:numId="71">
-    <w:abstractNumId w:val="51"/>
-  </w:num>
-  <w:num w:numId="72">
-    <w:abstractNumId w:val="126"/>
-  </w:num>
-  <w:num w:numId="73">
-    <w:abstractNumId w:val="108"/>
-  </w:num>
-  <w:num w:numId="74">
-    <w:abstractNumId w:val="10"/>
-  </w:num>
-  <w:num w:numId="75">
-    <w:abstractNumId w:val="79"/>
-  </w:num>
   <w:num w:numId="76">
-    <w:abstractNumId w:val="95"/>
+    <w:abstractNumId w:val="96"/>
   </w:num>
   <w:num w:numId="77">
-    <w:abstractNumId w:val="60"/>
+    <w:abstractNumId w:val="61"/>
   </w:num>
   <w:num w:numId="78">
     <w:abstractNumId w:val="5"/>
   </w:num>
   <w:num w:numId="79">
-    <w:abstractNumId w:val="62"/>
+    <w:abstractNumId w:val="63"/>
   </w:num>
   <w:num w:numId="80">
-    <w:abstractNumId w:val="13"/>
+    <w:abstractNumId w:val="14"/>
   </w:num>
   <w:num w:numId="81">
     <w:abstractNumId w:val="2"/>
   </w:num>
   <w:num w:numId="82">
+    <w:abstractNumId w:val="32"/>
+  </w:num>
+  <w:num w:numId="83">
+    <w:abstractNumId w:val="36"/>
+  </w:num>
+  <w:num w:numId="84">
+    <w:abstractNumId w:val="58"/>
+  </w:num>
+  <w:num w:numId="85">
+    <w:abstractNumId w:val="124"/>
+  </w:num>
+  <w:num w:numId="86">
+    <w:abstractNumId w:val="13"/>
+  </w:num>
+  <w:num w:numId="87">
+    <w:abstractNumId w:val="67"/>
+  </w:num>
+  <w:num w:numId="88">
     <w:abstractNumId w:val="31"/>
   </w:num>
-  <w:num w:numId="83">
-    <w:abstractNumId w:val="35"/>
+  <w:num w:numId="89">
+    <w:abstractNumId w:val="16"/>
   </w:num>
-  <w:num w:numId="84">
-    <w:abstractNumId w:val="57"/>
+  <w:num w:numId="90">
+    <w:abstractNumId w:val="122"/>
   </w:num>
-  <w:num w:numId="85">
-    <w:abstractNumId w:val="123"/>
-  </w:num>
-  <w:num w:numId="86">
-    <w:abstractNumId w:val="12"/>
-  </w:num>
-  <w:num w:numId="87">
-    <w:abstractNumId w:val="66"/>
-  </w:num>
-  <w:num w:numId="88">
+  <w:num w:numId="91">
     <w:abstractNumId w:val="30"/>
   </w:num>
-  <w:num w:numId="89">
-    <w:abstractNumId w:val="15"/>
-  </w:num>
-  <w:num w:numId="90">
-    <w:abstractNumId w:val="121"/>
-  </w:num>
-  <w:num w:numId="91">
-    <w:abstractNumId w:val="29"/>
-  </w:num>
   <w:num w:numId="92">
-    <w:abstractNumId w:val="119"/>
+    <w:abstractNumId w:val="120"/>
   </w:num>
   <w:num w:numId="93">
-    <w:abstractNumId w:val="91"/>
+    <w:abstractNumId w:val="92"/>
   </w:num>
   <w:num w:numId="94">
-    <w:abstractNumId w:val="104"/>
+    <w:abstractNumId w:val="105"/>
   </w:num>
   <w:num w:numId="95">
     <w:abstractNumId w:val="7"/>
   </w:num>
   <w:num w:numId="96">
-    <w:abstractNumId w:val="77"/>
+    <w:abstractNumId w:val="78"/>
   </w:num>
   <w:num w:numId="97">
-    <w:abstractNumId w:val="46"/>
+    <w:abstractNumId w:val="47"/>
   </w:num>
   <w:num w:numId="98">
-    <w:abstractNumId w:val="92"/>
+    <w:abstractNumId w:val="93"/>
   </w:num>
   <w:num w:numId="99">
-    <w:abstractNumId w:val="96"/>
+    <w:abstractNumId w:val="97"/>
   </w:num>
   <w:num w:numId="100">
+    <w:abstractNumId w:val="44"/>
+  </w:num>
+  <w:num w:numId="101">
+    <w:abstractNumId w:val="101"/>
+  </w:num>
+  <w:num w:numId="102">
+    <w:abstractNumId w:val="72"/>
+  </w:num>
+  <w:num w:numId="103">
     <w:abstractNumId w:val="43"/>
   </w:num>
-  <w:num w:numId="101">
-    <w:abstractNumId w:val="100"/>
-  </w:num>
-  <w:num w:numId="102">
-    <w:abstractNumId w:val="71"/>
-  </w:num>
-  <w:num w:numId="103">
-    <w:abstractNumId w:val="42"/>
-  </w:num>
   <w:num w:numId="104">
-    <w:abstractNumId w:val="120"/>
+    <w:abstractNumId w:val="121"/>
   </w:num>
   <w:num w:numId="105">
-    <w:abstractNumId w:val="86"/>
+    <w:abstractNumId w:val="87"/>
   </w:num>
   <w:num w:numId="106">
     <w:abstractNumId w:val="8"/>
   </w:num>
   <w:num w:numId="107">
-    <w:abstractNumId w:val="28"/>
+    <w:abstractNumId w:val="29"/>
   </w:num>
   <w:num w:numId="108">
-    <w:abstractNumId w:val="105"/>
+    <w:abstractNumId w:val="106"/>
   </w:num>
   <w:num w:numId="109">
-    <w:abstractNumId w:val="117"/>
+    <w:abstractNumId w:val="118"/>
   </w:num>
   <w:num w:numId="110">
-    <w:abstractNumId w:val="82"/>
+    <w:abstractNumId w:val="83"/>
   </w:num>
   <w:num w:numId="111">
-    <w:abstractNumId w:val="26"/>
+    <w:abstractNumId w:val="27"/>
   </w:num>
   <w:num w:numId="112">
-    <w:abstractNumId w:val="25"/>
+    <w:abstractNumId w:val="26"/>
   </w:num>
   <w:num w:numId="113">
     <w:abstractNumId w:val="6"/>
   </w:num>
   <w:num w:numId="114">
-    <w:abstractNumId w:val="90"/>
+    <w:abstractNumId w:val="91"/>
   </w:num>
   <w:num w:numId="115">
-    <w:abstractNumId w:val="18"/>
+    <w:abstractNumId w:val="19"/>
   </w:num>
   <w:num w:numId="116">
-    <w:abstractNumId w:val="116"/>
+    <w:abstractNumId w:val="117"/>
   </w:num>
   <w:num w:numId="117">
-    <w:abstractNumId w:val="52"/>
+    <w:abstractNumId w:val="53"/>
   </w:num>
   <w:num w:numId="118">
-    <w:abstractNumId w:val="78"/>
+    <w:abstractNumId w:val="79"/>
   </w:num>
   <w:num w:numId="119">
-    <w:abstractNumId w:val="23"/>
+    <w:abstractNumId w:val="24"/>
   </w:num>
   <w:num w:numId="120">
     <w:abstractNumId w:val="4"/>
   </w:num>
   <w:num w:numId="121">
-    <w:abstractNumId w:val="34"/>
+    <w:abstractNumId w:val="35"/>
   </w:num>
   <w:num w:numId="122">
-    <w:abstractNumId w:val="109"/>
+    <w:abstractNumId w:val="110"/>
   </w:num>
   <w:num w:numId="123">
-    <w:abstractNumId w:val="107"/>
+    <w:abstractNumId w:val="108"/>
   </w:num>
   <w:num w:numId="124">
-    <w:abstractNumId w:val="47"/>
+    <w:abstractNumId w:val="48"/>
   </w:num>
   <w:num w:numId="125">
-    <w:abstractNumId w:val="99"/>
+    <w:abstractNumId w:val="100"/>
   </w:num>
   <w:num w:numId="126">
-    <w:abstractNumId w:val="115"/>
+    <w:abstractNumId w:val="116"/>
   </w:num>
   <w:num w:numId="127">
-    <w:abstractNumId w:val="21"/>
+    <w:abstractNumId w:val="22"/>
+  </w:num>
+  <w:num w:numId="128">
+    <w:abstractNumId w:val="9"/>
   </w:num>
   <w:numIdMacAtCleanup w:val="121"/>
 </w:numbering>
@@ -15571,6 +16532,29 @@
       <w:color w:val="2F5496" w:themeColor="accent1" w:themeShade="BF"/>
     </w:rPr>
   </w:style>
+  <w:style w:type="character" w:styleId="Hyperlink">
+    <w:name w:val="Hyperlink"/>
+    <w:basedOn w:val="DefaultParagraphFont"/>
+    <w:uiPriority w:val="99"/>
+    <w:unhideWhenUsed/>
+    <w:rsid w:val="007E4670"/>
+    <w:rPr>
+      <w:color w:val="0563C1" w:themeColor="hyperlink"/>
+      <w:u w:val="single"/>
+    </w:rPr>
+  </w:style>
+  <w:style w:type="character" w:styleId="UnresolvedMention">
+    <w:name w:val="Unresolved Mention"/>
+    <w:basedOn w:val="DefaultParagraphFont"/>
+    <w:uiPriority w:val="99"/>
+    <w:semiHidden/>
+    <w:unhideWhenUsed/>
+    <w:rsid w:val="007E4670"/>
+    <w:rPr>
+      <w:color w:val="605E5C"/>
+      <w:shd w:val="clear" w:color="auto" w:fill="E1DFDD"/>
+    </w:rPr>
+  </w:style>
 </w:styles>
 </file>
 

</xml_diff>